<commit_message>
Adding eclipse setup doc.
</commit_message>
<xml_diff>
--- a/documentation/Git-Setup.docx
+++ b/documentation/Git-Setup.docx
@@ -112,15 +112,39 @@
         </w:rPr>
       </w:pPr>
       <w:r>
+        <w:rPr>
+          <w:rFonts w:ascii="Arial" w:hAnsi="Arial"/>
+          <w:b w:val="0"/>
+          <w:bCs w:val="0"/>
+          <w:i w:val="0"/>
+          <w:iCs w:val="0"/>
+          <w:sz w:val="28"/>
+        </w:rPr>
         <w:fldChar w:fldCharType="begin"/>
       </w:r>
       <w:r>
+        <w:rPr>
+          <w:rFonts w:ascii="Arial" w:hAnsi="Arial"/>
+          <w:b w:val="0"/>
+          <w:bCs w:val="0"/>
+          <w:i w:val="0"/>
+          <w:iCs w:val="0"/>
+          <w:sz w:val="28"/>
+        </w:rPr>
         <w:instrText xml:space="preserve"> TOC \o "1-3" \h \z \u </w:instrText>
       </w:r>
       <w:r>
+        <w:rPr>
+          <w:rFonts w:ascii="Arial" w:hAnsi="Arial"/>
+          <w:b w:val="0"/>
+          <w:bCs w:val="0"/>
+          <w:i w:val="0"/>
+          <w:iCs w:val="0"/>
+          <w:sz w:val="28"/>
+        </w:rPr>
         <w:fldChar w:fldCharType="separate"/>
       </w:r>
-      <w:hyperlink w:anchor="_Toc42383197" w:history="1">
+      <w:hyperlink w:anchor="_Toc42443763" w:history="1">
         <w:r>
           <w:rPr>
             <w:rStyle w:val="Hyperlink"/>
@@ -147,7 +171,7 @@
             <w:noProof/>
             <w:webHidden/>
           </w:rPr>
-          <w:instrText xml:space="preserve"> PAGEREF _Toc42383197 \h </w:instrText>
+          <w:instrText xml:space="preserve"> PAGEREF _Toc42443763 \h </w:instrText>
         </w:r>
         <w:r>
           <w:rPr>
@@ -193,7 +217,7 @@
           <w:noProof/>
         </w:rPr>
       </w:pPr>
-      <w:hyperlink w:anchor="_Toc42383198" w:history="1">
+      <w:hyperlink w:anchor="_Toc42443764" w:history="1">
         <w:r>
           <w:rPr>
             <w:rStyle w:val="Hyperlink"/>
@@ -220,7 +244,7 @@
             <w:noProof/>
             <w:webHidden/>
           </w:rPr>
-          <w:instrText xml:space="preserve"> PAGEREF _Toc42383198 \h </w:instrText>
+          <w:instrText xml:space="preserve"> PAGEREF _Toc42443764 \h </w:instrText>
         </w:r>
         <w:r>
           <w:rPr>
@@ -266,7 +290,7 @@
           <w:noProof/>
         </w:rPr>
       </w:pPr>
-      <w:hyperlink w:anchor="_Toc42383199" w:history="1">
+      <w:hyperlink w:anchor="_Toc42443765" w:history="1">
         <w:r>
           <w:rPr>
             <w:rStyle w:val="Hyperlink"/>
@@ -293,7 +317,7 @@
             <w:noProof/>
             <w:webHidden/>
           </w:rPr>
-          <w:instrText xml:space="preserve"> PAGEREF _Toc42383199 \h </w:instrText>
+          <w:instrText xml:space="preserve"> PAGEREF _Toc42443765 \h </w:instrText>
         </w:r>
         <w:r>
           <w:rPr>
@@ -327,8 +351,13 @@
     <w:p>
       <w:r>
         <w:rPr>
-          <w:rFonts w:asciiTheme="minorHAnsi" w:hAnsiTheme="minorHAnsi"/>
-          <w:sz w:val="24"/>
+          <w:rFonts w:ascii="Arial" w:hAnsi="Arial" w:cstheme="minorHAnsi"/>
+          <w:b/>
+          <w:bCs/>
+          <w:i/>
+          <w:iCs/>
+          <w:sz w:val="28"/>
+          <w:szCs w:val="24"/>
         </w:rPr>
         <w:fldChar w:fldCharType="end"/>
       </w:r>
@@ -342,7 +371,7 @@
       <w:pPr>
         <w:pStyle w:val="Heading1"/>
       </w:pPr>
-      <w:bookmarkStart w:id="0" w:name="_Toc42383197"/>
+      <w:bookmarkStart w:id="0" w:name="_Toc42443763"/>
       <w:r>
         <w:lastRenderedPageBreak/>
         <w:t>Introduction</w:t>
@@ -415,7 +444,7 @@
       <w:pPr>
         <w:pStyle w:val="Heading1"/>
       </w:pPr>
-      <w:bookmarkStart w:id="1" w:name="_Toc42383198"/>
+      <w:bookmarkStart w:id="1" w:name="_Toc42443764"/>
       <w:r>
         <w:lastRenderedPageBreak/>
         <w:t>Signup at GitHub</w:t>
@@ -522,14 +551,7 @@
           <w:sz w:val="28"/>
           <w:szCs w:val="28"/>
         </w:rPr>
-        <w:t xml:space="preserve">Select </w:t>
-      </w:r>
-      <w:r>
-        <w:rPr>
-          <w:sz w:val="28"/>
-          <w:szCs w:val="28"/>
-        </w:rPr>
-        <w:t xml:space="preserve">Unique </w:t>
+        <w:t xml:space="preserve">Select Unique </w:t>
       </w:r>
       <w:r>
         <w:rPr>
@@ -635,7 +657,7 @@
       <w:pPr>
         <w:pStyle w:val="Heading1"/>
       </w:pPr>
-      <w:bookmarkStart w:id="2" w:name="_Toc42383199"/>
+      <w:bookmarkStart w:id="2" w:name="_Toc42443765"/>
       <w:r>
         <w:lastRenderedPageBreak/>
         <w:t xml:space="preserve">Download </w:t>
@@ -1351,6 +1373,9 @@
     <w:pPr>
       <w:pStyle w:val="Header"/>
     </w:pPr>
+    <w:r>
+      <w:t>Git setup</w:t>
+    </w:r>
   </w:p>
 </w:hdr>
 </file>
@@ -2546,7 +2571,7 @@
   <w:style w:type="paragraph" w:default="1" w:styleId="Normal">
     <w:name w:val="Normal"/>
     <w:qFormat/>
-    <w:rsid w:val="00A754D2"/>
+    <w:rsid w:val="00551AF6"/>
     <w:rPr>
       <w:rFonts w:ascii="Garamond" w:eastAsia="Times New Roman" w:hAnsi="Garamond" w:cs="Times New Roman"/>
       <w:sz w:val="16"/>
@@ -2559,7 +2584,7 @@
     <w:next w:val="BodyText"/>
     <w:link w:val="Heading1Char"/>
     <w:qFormat/>
-    <w:rsid w:val="00A754D2"/>
+    <w:rsid w:val="00551AF6"/>
     <w:pPr>
       <w:keepNext/>
       <w:spacing w:before="240" w:after="120"/>
@@ -2579,7 +2604,7 @@
     <w:next w:val="BodyText"/>
     <w:link w:val="Heading2Char"/>
     <w:qFormat/>
-    <w:rsid w:val="00A754D2"/>
+    <w:rsid w:val="00551AF6"/>
     <w:pPr>
       <w:keepNext/>
       <w:spacing w:line="240" w:lineRule="atLeast"/>
@@ -2598,7 +2623,7 @@
     <w:next w:val="BodyText"/>
     <w:link w:val="Heading3Char"/>
     <w:qFormat/>
-    <w:rsid w:val="00A754D2"/>
+    <w:rsid w:val="00551AF6"/>
     <w:pPr>
       <w:keepNext/>
       <w:outlineLvl w:val="2"/>
@@ -2614,7 +2639,7 @@
     <w:next w:val="BodyText"/>
     <w:link w:val="Heading4Char"/>
     <w:qFormat/>
-    <w:rsid w:val="00A754D2"/>
+    <w:rsid w:val="00551AF6"/>
     <w:pPr>
       <w:keepNext/>
       <w:spacing w:after="240"/>
@@ -2632,7 +2657,7 @@
     <w:next w:val="BodyText"/>
     <w:link w:val="Heading5Char"/>
     <w:qFormat/>
-    <w:rsid w:val="00A754D2"/>
+    <w:rsid w:val="00551AF6"/>
     <w:pPr>
       <w:keepNext/>
       <w:framePr w:w="1800" w:wrap="around" w:vAnchor="text" w:hAnchor="page" w:x="1201" w:y="1"/>
@@ -2651,7 +2676,7 @@
     <w:next w:val="BodyText"/>
     <w:link w:val="Heading6Char"/>
     <w:qFormat/>
-    <w:rsid w:val="00A754D2"/>
+    <w:rsid w:val="00551AF6"/>
     <w:pPr>
       <w:keepNext/>
       <w:framePr w:w="1800" w:wrap="around" w:vAnchor="text" w:hAnchor="page" w:x="1201" w:y="1"/>
@@ -2664,7 +2689,7 @@
     <w:next w:val="BodyText"/>
     <w:link w:val="Heading7Char"/>
     <w:qFormat/>
-    <w:rsid w:val="00A754D2"/>
+    <w:rsid w:val="00551AF6"/>
     <w:pPr>
       <w:framePr w:w="3780" w:hSpace="240" w:wrap="around" w:vAnchor="text" w:hAnchor="page" w:x="1489" w:y="1"/>
       <w:pBdr>
@@ -2689,7 +2714,7 @@
     <w:next w:val="BodyText"/>
     <w:link w:val="Heading8Char"/>
     <w:qFormat/>
-    <w:rsid w:val="00A754D2"/>
+    <w:rsid w:val="00551AF6"/>
     <w:pPr>
       <w:keepNext/>
       <w:framePr w:w="1860" w:wrap="around" w:vAnchor="text" w:hAnchor="page" w:x="1201" w:y="1"/>
@@ -2714,7 +2739,7 @@
     <w:next w:val="BodyText"/>
     <w:link w:val="Heading9Char"/>
     <w:qFormat/>
-    <w:rsid w:val="00A754D2"/>
+    <w:rsid w:val="00551AF6"/>
     <w:pPr>
       <w:keepNext/>
       <w:spacing w:before="80" w:after="60"/>
@@ -2729,7 +2754,7 @@
   <w:style w:type="character" w:default="1" w:styleId="DefaultParagraphFont">
     <w:name w:val="Default Paragraph Font"/>
     <w:semiHidden/>
-    <w:rsid w:val="00A754D2"/>
+    <w:rsid w:val="00551AF6"/>
   </w:style>
   <w:style w:type="table" w:default="1" w:styleId="TableNormal">
     <w:name w:val="Normal Table"/>
@@ -2749,12 +2774,12 @@
   <w:style w:type="numbering" w:default="1" w:styleId="NoList">
     <w:name w:val="No List"/>
     <w:semiHidden/>
-    <w:rsid w:val="00A754D2"/>
+    <w:rsid w:val="00551AF6"/>
   </w:style>
   <w:style w:type="character" w:customStyle="1" w:styleId="Heading1Char">
     <w:name w:val="Heading 1 Char"/>
     <w:link w:val="Heading1"/>
-    <w:rsid w:val="00A754D2"/>
+    <w:rsid w:val="00551AF6"/>
     <w:rPr>
       <w:rFonts w:ascii="Arial Black" w:eastAsia="Times New Roman" w:hAnsi="Arial Black" w:cs="Times New Roman"/>
       <w:color w:val="808080"/>
@@ -2870,7 +2895,7 @@
     <w:name w:val="Body Text"/>
     <w:basedOn w:val="Normal"/>
     <w:link w:val="BodyTextChar"/>
-    <w:rsid w:val="00A754D2"/>
+    <w:rsid w:val="00551AF6"/>
     <w:pPr>
       <w:spacing w:after="240"/>
       <w:jc w:val="both"/>
@@ -2883,7 +2908,7 @@
   <w:style w:type="character" w:customStyle="1" w:styleId="BodyTextChar">
     <w:name w:val="Body Text Char"/>
     <w:link w:val="BodyText"/>
-    <w:rsid w:val="00A754D2"/>
+    <w:rsid w:val="00551AF6"/>
     <w:rPr>
       <w:rFonts w:ascii="Garamond" w:eastAsia="Times New Roman" w:hAnsi="Garamond" w:cs="Times New Roman"/>
       <w:spacing w:val="-5"/>
@@ -2893,7 +2918,7 @@
   <w:style w:type="character" w:styleId="CommentReference">
     <w:name w:val="annotation reference"/>
     <w:semiHidden/>
-    <w:rsid w:val="00A754D2"/>
+    <w:rsid w:val="00551AF6"/>
     <w:rPr>
       <w:sz w:val="16"/>
     </w:rPr>
@@ -2903,7 +2928,7 @@
     <w:basedOn w:val="Normal"/>
     <w:link w:val="CommentTextChar"/>
     <w:semiHidden/>
-    <w:rsid w:val="00A754D2"/>
+    <w:rsid w:val="00551AF6"/>
     <w:pPr>
       <w:tabs>
         <w:tab w:val="left" w:pos="187"/>
@@ -2928,7 +2953,7 @@
     <w:name w:val="Block Quotation"/>
     <w:basedOn w:val="Normal"/>
     <w:next w:val="BodyText"/>
-    <w:rsid w:val="00A754D2"/>
+    <w:rsid w:val="00551AF6"/>
     <w:pPr>
       <w:pBdr>
         <w:top w:val="single" w:sz="6" w:space="12" w:color="FFFFFF"/>
@@ -2950,7 +2975,7 @@
     <w:name w:val="Block Quotation First"/>
     <w:basedOn w:val="Normal"/>
     <w:next w:val="BlockQuotation"/>
-    <w:rsid w:val="00A754D2"/>
+    <w:rsid w:val="00551AF6"/>
     <w:pPr>
       <w:keepLines/>
       <w:pBdr>
@@ -2971,7 +2996,7 @@
     <w:name w:val="Body Text Keep"/>
     <w:basedOn w:val="BodyText"/>
     <w:next w:val="BodyText"/>
-    <w:rsid w:val="00A754D2"/>
+    <w:rsid w:val="00551AF6"/>
     <w:pPr>
       <w:keepNext/>
     </w:pPr>
@@ -2981,7 +3006,7 @@
     <w:basedOn w:val="Normal"/>
     <w:next w:val="BodyText"/>
     <w:qFormat/>
-    <w:rsid w:val="00A754D2"/>
+    <w:rsid w:val="00551AF6"/>
     <w:pPr>
       <w:spacing w:after="240"/>
     </w:pPr>
@@ -2993,7 +3018,7 @@
     <w:name w:val="Chapter Subtitle"/>
     <w:basedOn w:val="Normal"/>
     <w:next w:val="BodyText"/>
-    <w:rsid w:val="00A754D2"/>
+    <w:rsid w:val="00551AF6"/>
     <w:pPr>
       <w:keepNext/>
       <w:keepLines/>
@@ -3011,7 +3036,7 @@
     <w:name w:val="Chapter Title"/>
     <w:basedOn w:val="Normal"/>
     <w:next w:val="ChapterSubtitle"/>
-    <w:rsid w:val="00A754D2"/>
+    <w:rsid w:val="00551AF6"/>
     <w:pPr>
       <w:keepNext/>
       <w:keepLines/>
@@ -3030,7 +3055,7 @@
     <w:name w:val="Company Name"/>
     <w:basedOn w:val="Normal"/>
     <w:next w:val="Normal"/>
-    <w:rsid w:val="00A754D2"/>
+    <w:rsid w:val="00551AF6"/>
     <w:pPr>
       <w:spacing w:before="420" w:after="60" w:line="320" w:lineRule="exact"/>
     </w:pPr>
@@ -3043,7 +3068,7 @@
   <w:style w:type="character" w:styleId="Emphasis">
     <w:name w:val="Emphasis"/>
     <w:qFormat/>
-    <w:rsid w:val="00A754D2"/>
+    <w:rsid w:val="00551AF6"/>
     <w:rPr>
       <w:rFonts w:ascii="Arial Black" w:hAnsi="Arial Black"/>
       <w:sz w:val="18"/>
@@ -3052,7 +3077,7 @@
   <w:style w:type="character" w:styleId="EndnoteReference">
     <w:name w:val="endnote reference"/>
     <w:semiHidden/>
-    <w:rsid w:val="00A754D2"/>
+    <w:rsid w:val="00551AF6"/>
     <w:rPr>
       <w:sz w:val="18"/>
       <w:vertAlign w:val="superscript"/>
@@ -3063,7 +3088,7 @@
     <w:basedOn w:val="Normal"/>
     <w:link w:val="EndnoteTextChar"/>
     <w:semiHidden/>
-    <w:rsid w:val="00A754D2"/>
+    <w:rsid w:val="00551AF6"/>
     <w:pPr>
       <w:tabs>
         <w:tab w:val="left" w:pos="187"/>
@@ -3091,7 +3116,7 @@
     <w:name w:val="footer"/>
     <w:basedOn w:val="Normal"/>
     <w:link w:val="FooterChar"/>
-    <w:rsid w:val="00A754D2"/>
+    <w:rsid w:val="00551AF6"/>
     <w:pPr>
       <w:keepLines/>
       <w:pBdr>
@@ -3121,7 +3146,7 @@
   <w:style w:type="character" w:styleId="FootnoteReference">
     <w:name w:val="footnote reference"/>
     <w:semiHidden/>
-    <w:rsid w:val="00A754D2"/>
+    <w:rsid w:val="00551AF6"/>
     <w:rPr>
       <w:sz w:val="18"/>
       <w:vertAlign w:val="superscript"/>
@@ -3132,7 +3157,7 @@
     <w:basedOn w:val="Normal"/>
     <w:link w:val="FootnoteTextChar"/>
     <w:semiHidden/>
-    <w:rsid w:val="00A754D2"/>
+    <w:rsid w:val="00551AF6"/>
     <w:pPr>
       <w:spacing w:before="240" w:after="120"/>
     </w:pPr>
@@ -3156,7 +3181,7 @@
     <w:name w:val="header"/>
     <w:basedOn w:val="Normal"/>
     <w:link w:val="HeaderChar"/>
-    <w:rsid w:val="00A754D2"/>
+    <w:rsid w:val="00551AF6"/>
     <w:pPr>
       <w:keepLines/>
       <w:tabs>
@@ -3187,7 +3212,7 @@
   <w:style w:type="paragraph" w:customStyle="1" w:styleId="Icon1">
     <w:name w:val="Icon 1"/>
     <w:basedOn w:val="Normal"/>
-    <w:rsid w:val="00A754D2"/>
+    <w:rsid w:val="00551AF6"/>
     <w:pPr>
       <w:framePr w:w="1440" w:hSpace="187" w:wrap="around" w:vAnchor="text" w:hAnchor="margin" w:y="1"/>
       <w:shd w:val="pct10" w:color="auto" w:fill="auto"/>
@@ -3206,7 +3231,7 @@
     <w:name w:val="index 1"/>
     <w:basedOn w:val="Normal"/>
     <w:semiHidden/>
-    <w:rsid w:val="00A754D2"/>
+    <w:rsid w:val="00551AF6"/>
     <w:pPr>
       <w:tabs>
         <w:tab w:val="right" w:leader="dot" w:pos="3960"/>
@@ -3223,7 +3248,7 @@
     <w:name w:val="index 2"/>
     <w:basedOn w:val="Normal"/>
     <w:semiHidden/>
-    <w:rsid w:val="00A754D2"/>
+    <w:rsid w:val="00551AF6"/>
     <w:pPr>
       <w:tabs>
         <w:tab w:val="right" w:leader="dot" w:pos="3960"/>
@@ -3240,7 +3265,7 @@
     <w:name w:val="index 3"/>
     <w:basedOn w:val="Normal"/>
     <w:semiHidden/>
-    <w:rsid w:val="00A754D2"/>
+    <w:rsid w:val="00551AF6"/>
     <w:pPr>
       <w:tabs>
         <w:tab w:val="right" w:leader="dot" w:pos="3960"/>
@@ -3256,7 +3281,7 @@
     <w:name w:val="index 4"/>
     <w:basedOn w:val="Normal"/>
     <w:semiHidden/>
-    <w:rsid w:val="00A754D2"/>
+    <w:rsid w:val="00551AF6"/>
     <w:pPr>
       <w:tabs>
         <w:tab w:val="right" w:pos="3960"/>
@@ -3272,7 +3297,7 @@
     <w:name w:val="index 5"/>
     <w:basedOn w:val="Normal"/>
     <w:semiHidden/>
-    <w:rsid w:val="00A754D2"/>
+    <w:rsid w:val="00551AF6"/>
     <w:pPr>
       <w:tabs>
         <w:tab w:val="right" w:pos="3960"/>
@@ -3289,7 +3314,7 @@
     <w:basedOn w:val="Index1"/>
     <w:next w:val="Normal"/>
     <w:semiHidden/>
-    <w:rsid w:val="00A754D2"/>
+    <w:rsid w:val="00551AF6"/>
     <w:pPr>
       <w:tabs>
         <w:tab w:val="right" w:leader="dot" w:pos="3600"/>
@@ -3302,7 +3327,7 @@
     <w:basedOn w:val="Index1"/>
     <w:next w:val="Normal"/>
     <w:semiHidden/>
-    <w:rsid w:val="00A754D2"/>
+    <w:rsid w:val="00551AF6"/>
     <w:pPr>
       <w:tabs>
         <w:tab w:val="right" w:leader="dot" w:pos="3600"/>
@@ -3315,7 +3340,7 @@
     <w:basedOn w:val="Normal"/>
     <w:next w:val="Normal"/>
     <w:semiHidden/>
-    <w:rsid w:val="00A754D2"/>
+    <w:rsid w:val="00551AF6"/>
     <w:pPr>
       <w:tabs>
         <w:tab w:val="right" w:leader="dot" w:pos="3600"/>
@@ -3328,7 +3353,7 @@
     <w:basedOn w:val="Normal"/>
     <w:next w:val="Index1"/>
     <w:semiHidden/>
-    <w:rsid w:val="00A754D2"/>
+    <w:rsid w:val="00551AF6"/>
     <w:pPr>
       <w:keepNext/>
       <w:spacing w:line="480" w:lineRule="exact"/>
@@ -3342,7 +3367,7 @@
   </w:style>
   <w:style w:type="character" w:customStyle="1" w:styleId="Lead-inEmphasis">
     <w:name w:val="Lead-in Emphasis"/>
-    <w:rsid w:val="00A754D2"/>
+    <w:rsid w:val="00551AF6"/>
     <w:rPr>
       <w:caps/>
       <w:sz w:val="22"/>
@@ -3351,7 +3376,7 @@
   <w:style w:type="paragraph" w:styleId="ListBullet">
     <w:name w:val="List Bullet"/>
     <w:basedOn w:val="Normal"/>
-    <w:rsid w:val="00A754D2"/>
+    <w:rsid w:val="00551AF6"/>
     <w:pPr>
       <w:numPr>
         <w:numId w:val="11"/>
@@ -3371,7 +3396,7 @@
   <w:style w:type="paragraph" w:styleId="ListBullet5">
     <w:name w:val="List Bullet 5"/>
     <w:basedOn w:val="Normal"/>
-    <w:rsid w:val="00A754D2"/>
+    <w:rsid w:val="00551AF6"/>
     <w:pPr>
       <w:framePr w:w="1860" w:wrap="around" w:vAnchor="text" w:hAnchor="page" w:x="1201" w:y="1"/>
       <w:numPr>
@@ -3390,7 +3415,7 @@
   <w:style w:type="paragraph" w:styleId="ListNumber">
     <w:name w:val="List Number"/>
     <w:basedOn w:val="Normal"/>
-    <w:rsid w:val="00A754D2"/>
+    <w:rsid w:val="00551AF6"/>
     <w:pPr>
       <w:spacing w:after="240"/>
       <w:ind w:left="720" w:right="360" w:hanging="360"/>
@@ -3406,7 +3431,7 @@
     <w:basedOn w:val="BodyText"/>
     <w:link w:val="MacroTextChar"/>
     <w:semiHidden/>
-    <w:rsid w:val="00A754D2"/>
+    <w:rsid w:val="00551AF6"/>
     <w:pPr>
       <w:spacing w:after="120"/>
     </w:pPr>
@@ -3428,7 +3453,7 @@
   </w:style>
   <w:style w:type="character" w:styleId="PageNumber">
     <w:name w:val="page number"/>
-    <w:rsid w:val="00A754D2"/>
+    <w:rsid w:val="00551AF6"/>
     <w:rPr>
       <w:b/>
     </w:rPr>
@@ -3437,7 +3462,7 @@
     <w:name w:val="Part Label"/>
     <w:basedOn w:val="Normal"/>
     <w:next w:val="Normal"/>
-    <w:rsid w:val="00A754D2"/>
+    <w:rsid w:val="00551AF6"/>
     <w:pPr>
       <w:framePr w:w="2045" w:hSpace="187" w:vSpace="187" w:wrap="notBeside" w:vAnchor="page" w:hAnchor="margin" w:xAlign="right" w:y="966"/>
       <w:shd w:val="pct20" w:color="auto" w:fill="auto"/>
@@ -3454,7 +3479,7 @@
     <w:name w:val="Part Title"/>
     <w:basedOn w:val="Normal"/>
     <w:next w:val="PartLabel"/>
-    <w:rsid w:val="00A754D2"/>
+    <w:rsid w:val="00551AF6"/>
     <w:pPr>
       <w:keepNext/>
       <w:pageBreakBefore/>
@@ -3473,7 +3498,7 @@
     <w:name w:val="Picture"/>
     <w:basedOn w:val="BodyText"/>
     <w:next w:val="Caption"/>
-    <w:rsid w:val="00A754D2"/>
+    <w:rsid w:val="00551AF6"/>
     <w:pPr>
       <w:keepNext/>
     </w:pPr>
@@ -3481,7 +3506,7 @@
   <w:style w:type="paragraph" w:customStyle="1" w:styleId="ReturnAddress">
     <w:name w:val="Return Address"/>
     <w:basedOn w:val="Normal"/>
-    <w:rsid w:val="00A754D2"/>
+    <w:rsid w:val="00551AF6"/>
     <w:pPr>
       <w:jc w:val="center"/>
     </w:pPr>
@@ -3494,7 +3519,7 @@
     <w:name w:val="Section Label"/>
     <w:basedOn w:val="Normal"/>
     <w:next w:val="Normal"/>
-    <w:rsid w:val="00A754D2"/>
+    <w:rsid w:val="00551AF6"/>
     <w:pPr>
       <w:spacing w:before="2040" w:after="360" w:line="480" w:lineRule="atLeast"/>
     </w:pPr>
@@ -3511,7 +3536,7 @@
     <w:next w:val="BodyText"/>
     <w:link w:val="SubtitleChar"/>
     <w:qFormat/>
-    <w:rsid w:val="00A754D2"/>
+    <w:rsid w:val="00551AF6"/>
     <w:pPr>
       <w:spacing w:before="1940" w:after="0" w:line="200" w:lineRule="atLeast"/>
     </w:pPr>
@@ -3544,7 +3569,7 @@
     <w:basedOn w:val="Normal"/>
     <w:link w:val="TitleChar"/>
     <w:qFormat/>
-    <w:rsid w:val="00A754D2"/>
+    <w:rsid w:val="00551AF6"/>
     <w:pPr>
       <w:keepNext/>
       <w:pBdr>
@@ -3579,7 +3604,7 @@
     <w:name w:val="Subtitle Cover"/>
     <w:basedOn w:val="Normal"/>
     <w:next w:val="Normal"/>
-    <w:rsid w:val="00A754D2"/>
+    <w:rsid w:val="00551AF6"/>
     <w:pPr>
       <w:keepNext/>
       <w:pBdr>
@@ -3597,7 +3622,7 @@
     <w:name w:val="table of authorities"/>
     <w:basedOn w:val="Normal"/>
     <w:semiHidden/>
-    <w:rsid w:val="00A754D2"/>
+    <w:rsid w:val="00551AF6"/>
     <w:pPr>
       <w:tabs>
         <w:tab w:val="right" w:leader="dot" w:pos="8640"/>
@@ -3612,7 +3637,7 @@
     <w:name w:val="table of figures"/>
     <w:basedOn w:val="Normal"/>
     <w:semiHidden/>
-    <w:rsid w:val="00A754D2"/>
+    <w:rsid w:val="00551AF6"/>
     <w:pPr>
       <w:tabs>
         <w:tab w:val="right" w:leader="dot" w:pos="8640"/>
@@ -3624,7 +3649,7 @@
     <w:name w:val="Title Cover"/>
     <w:basedOn w:val="Normal"/>
     <w:next w:val="SubtitleCover"/>
-    <w:rsid w:val="00A754D2"/>
+    <w:rsid w:val="00551AF6"/>
     <w:pPr>
       <w:pBdr>
         <w:top w:val="single" w:sz="6" w:space="31" w:color="FFFFFF"/>
@@ -3648,7 +3673,7 @@
     <w:basedOn w:val="Normal"/>
     <w:next w:val="Normal"/>
     <w:semiHidden/>
-    <w:rsid w:val="00A754D2"/>
+    <w:rsid w:val="00551AF6"/>
     <w:pPr>
       <w:pBdr>
         <w:top w:val="single" w:sz="24" w:space="1" w:color="auto"/>
@@ -3672,7 +3697,7 @@
     <w:basedOn w:val="Normal"/>
     <w:autoRedefine/>
     <w:uiPriority w:val="39"/>
-    <w:rsid w:val="00A754D2"/>
+    <w:rsid w:val="00551AF6"/>
     <w:pPr>
       <w:spacing w:before="120"/>
     </w:pPr>
@@ -3691,7 +3716,7 @@
     <w:basedOn w:val="TOC1"/>
     <w:autoRedefine/>
     <w:semiHidden/>
-    <w:rsid w:val="00A754D2"/>
+    <w:rsid w:val="00551AF6"/>
     <w:pPr>
       <w:ind w:left="160"/>
     </w:pPr>
@@ -3708,7 +3733,7 @@
     <w:next w:val="Normal"/>
     <w:autoRedefine/>
     <w:semiHidden/>
-    <w:rsid w:val="00A754D2"/>
+    <w:rsid w:val="00551AF6"/>
     <w:pPr>
       <w:ind w:left="320"/>
     </w:pPr>
@@ -3722,7 +3747,7 @@
     <w:basedOn w:val="Normal"/>
     <w:next w:val="Normal"/>
     <w:semiHidden/>
-    <w:rsid w:val="00A754D2"/>
+    <w:rsid w:val="00551AF6"/>
     <w:pPr>
       <w:ind w:left="480"/>
     </w:pPr>
@@ -3736,7 +3761,7 @@
     <w:basedOn w:val="Normal"/>
     <w:next w:val="Normal"/>
     <w:semiHidden/>
-    <w:rsid w:val="00A754D2"/>
+    <w:rsid w:val="00551AF6"/>
     <w:pPr>
       <w:ind w:left="640"/>
     </w:pPr>
@@ -3750,7 +3775,7 @@
     <w:basedOn w:val="Normal"/>
     <w:next w:val="Normal"/>
     <w:semiHidden/>
-    <w:rsid w:val="00A754D2"/>
+    <w:rsid w:val="00551AF6"/>
     <w:pPr>
       <w:ind w:left="800"/>
     </w:pPr>
@@ -3764,7 +3789,7 @@
     <w:basedOn w:val="Normal"/>
     <w:next w:val="Normal"/>
     <w:semiHidden/>
-    <w:rsid w:val="00A754D2"/>
+    <w:rsid w:val="00551AF6"/>
     <w:pPr>
       <w:ind w:left="960"/>
     </w:pPr>
@@ -3778,7 +3803,7 @@
     <w:basedOn w:val="Normal"/>
     <w:next w:val="Normal"/>
     <w:semiHidden/>
-    <w:rsid w:val="00A754D2"/>
+    <w:rsid w:val="00551AF6"/>
     <w:pPr>
       <w:ind w:left="1120"/>
     </w:pPr>
@@ -3792,7 +3817,7 @@
     <w:basedOn w:val="Normal"/>
     <w:next w:val="Normal"/>
     <w:semiHidden/>
-    <w:rsid w:val="00A754D2"/>
+    <w:rsid w:val="00551AF6"/>
     <w:pPr>
       <w:ind w:left="1280"/>
     </w:pPr>
@@ -3804,14 +3829,14 @@
   <w:style w:type="paragraph" w:customStyle="1" w:styleId="TOCBase">
     <w:name w:val="TOC Base"/>
     <w:basedOn w:val="TOC2"/>
-    <w:rsid w:val="00A754D2"/>
+    <w:rsid w:val="00551AF6"/>
   </w:style>
   <w:style w:type="paragraph" w:styleId="BalloonText">
     <w:name w:val="Balloon Text"/>
     <w:basedOn w:val="Normal"/>
     <w:link w:val="BalloonTextChar"/>
     <w:semiHidden/>
-    <w:rsid w:val="00A754D2"/>
+    <w:rsid w:val="00551AF6"/>
     <w:rPr>
       <w:rFonts w:ascii="Tahoma" w:hAnsi="Tahoma" w:cs="Tahoma"/>
       <w:szCs w:val="16"/>
@@ -3832,7 +3857,7 @@
   <w:style w:type="character" w:styleId="Hyperlink">
     <w:name w:val="Hyperlink"/>
     <w:uiPriority w:val="99"/>
-    <w:rsid w:val="00A754D2"/>
+    <w:rsid w:val="00551AF6"/>
     <w:rPr>
       <w:color w:val="0000FF"/>
       <w:u w:val="single"/>

</xml_diff>

<commit_message>
Updating Git setup document.
</commit_message>
<xml_diff>
--- a/documentation/Git-Setup.docx
+++ b/documentation/Git-Setup.docx
@@ -104,44 +104,16 @@
         </w:tabs>
         <w:rPr>
           <w:rFonts w:eastAsiaTheme="minorEastAsia" w:cstheme="minorBidi"/>
-          <w:b w:val="0"/>
-          <w:bCs w:val="0"/>
-          <w:i w:val="0"/>
-          <w:iCs w:val="0"/>
           <w:noProof/>
         </w:rPr>
       </w:pPr>
       <w:r>
-        <w:rPr>
-          <w:rFonts w:ascii="Arial" w:hAnsi="Arial"/>
-          <w:b w:val="0"/>
-          <w:bCs w:val="0"/>
-          <w:i w:val="0"/>
-          <w:iCs w:val="0"/>
-          <w:sz w:val="28"/>
-        </w:rPr>
         <w:fldChar w:fldCharType="begin"/>
       </w:r>
       <w:r>
-        <w:rPr>
-          <w:rFonts w:ascii="Arial" w:hAnsi="Arial"/>
-          <w:b w:val="0"/>
-          <w:bCs w:val="0"/>
-          <w:i w:val="0"/>
-          <w:iCs w:val="0"/>
-          <w:sz w:val="28"/>
-        </w:rPr>
         <w:instrText xml:space="preserve"> TOC \o "1-3" \h \z \u </w:instrText>
       </w:r>
       <w:r>
-        <w:rPr>
-          <w:rFonts w:ascii="Arial" w:hAnsi="Arial"/>
-          <w:b w:val="0"/>
-          <w:bCs w:val="0"/>
-          <w:i w:val="0"/>
-          <w:iCs w:val="0"/>
-          <w:sz w:val="28"/>
-        </w:rPr>
         <w:fldChar w:fldCharType="separate"/>
       </w:r>
       <w:hyperlink w:anchor="_Toc42443763" w:history="1">
@@ -210,10 +182,6 @@
         </w:tabs>
         <w:rPr>
           <w:rFonts w:eastAsiaTheme="minorEastAsia" w:cstheme="minorBidi"/>
-          <w:b w:val="0"/>
-          <w:bCs w:val="0"/>
-          <w:i w:val="0"/>
-          <w:iCs w:val="0"/>
           <w:noProof/>
         </w:rPr>
       </w:pPr>
@@ -283,10 +251,6 @@
         </w:tabs>
         <w:rPr>
           <w:rFonts w:eastAsiaTheme="minorEastAsia" w:cstheme="minorBidi"/>
-          <w:b w:val="0"/>
-          <w:bCs w:val="0"/>
-          <w:i w:val="0"/>
-          <w:iCs w:val="0"/>
           <w:noProof/>
         </w:rPr>
       </w:pPr>
@@ -497,9 +461,9 @@
           <w:noProof/>
         </w:rPr>
         <w:drawing>
-          <wp:inline distT="0" distB="0" distL="0" distR="0" wp14:anchorId="7ACD4795" wp14:editId="67D7933B">
-            <wp:extent cx="5943600" cy="3524250"/>
-            <wp:effectExtent l="0" t="0" r="0" b="0"/>
+          <wp:inline distT="0" distB="0" distL="0" distR="0" wp14:anchorId="7ACD4795" wp14:editId="46F2707E">
+            <wp:extent cx="5461000" cy="3035300"/>
+            <wp:effectExtent l="12700" t="12700" r="12700" b="12700"/>
             <wp:docPr id="5" name="Picture 5" descr="A screenshot of a cell phone&#10;&#10;Description automatically generated"/>
             <wp:cNvGraphicFramePr>
               <a:graphicFrameLocks xmlns:a="http://schemas.openxmlformats.org/drawingml/2006/main" noChangeAspect="1"/>
@@ -511,7 +475,7 @@
                     <pic:cNvPr id="5" name="Screen Shot 2020-06-07 at 12.40.25 AM.png"/>
                     <pic:cNvPicPr/>
                   </pic:nvPicPr>
-                  <pic:blipFill>
+                  <pic:blipFill rotWithShape="1">
                     <a:blip r:embed="rId11" cstate="print">
                       <a:extLst>
                         <a:ext uri="{28A0092B-C50C-407E-A947-70E740481C1C}">
@@ -519,18 +483,27 @@
                         </a:ext>
                       </a:extLst>
                     </a:blip>
-                    <a:stretch>
-                      <a:fillRect/>
-                    </a:stretch>
+                    <a:srcRect l="4060" t="5046" r="4060" b="8828"/>
+                    <a:stretch/>
                   </pic:blipFill>
-                  <pic:spPr>
+                  <pic:spPr bwMode="auto">
                     <a:xfrm>
                       <a:off x="0" y="0"/>
-                      <a:ext cx="5943600" cy="3524250"/>
+                      <a:ext cx="5461000" cy="3035300"/>
                     </a:xfrm>
                     <a:prstGeom prst="rect">
                       <a:avLst/>
                     </a:prstGeom>
+                    <a:ln>
+                      <a:solidFill>
+                        <a:schemeClr val="tx1"/>
+                      </a:solidFill>
+                    </a:ln>
+                    <a:extLst>
+                      <a:ext uri="{53640926-AAD7-44D8-BBD7-CCE9431645EC}">
+                        <a14:shadowObscured xmlns:a14="http://schemas.microsoft.com/office/drawing/2010/main"/>
+                      </a:ext>
+                    </a:extLst>
                   </pic:spPr>
                 </pic:pic>
               </a:graphicData>
@@ -539,6 +512,7 @@
         </w:drawing>
       </w:r>
     </w:p>
+    <w:p/>
     <w:p>
       <w:pPr>
         <w:rPr>
@@ -602,11 +576,10 @@
           <w:sz w:val="28"/>
           <w:szCs w:val="28"/>
         </w:rPr>
-        <w:lastRenderedPageBreak/>
         <w:drawing>
-          <wp:inline distT="0" distB="0" distL="0" distR="0" wp14:anchorId="206556CB" wp14:editId="63739E6C">
+          <wp:inline distT="0" distB="0" distL="0" distR="0" wp14:anchorId="206556CB" wp14:editId="6A3B3171">
             <wp:extent cx="5943600" cy="3714750"/>
-            <wp:effectExtent l="0" t="0" r="0" b="6350"/>
+            <wp:effectExtent l="12700" t="12700" r="12700" b="19050"/>
             <wp:docPr id="7" name="Picture 7" descr="A screenshot of a cell phone&#10;&#10;Description automatically generated"/>
             <wp:cNvGraphicFramePr>
               <a:graphicFrameLocks xmlns:a="http://schemas.openxmlformats.org/drawingml/2006/main" noChangeAspect="1"/>
@@ -638,6 +611,11 @@
                     <a:prstGeom prst="rect">
                       <a:avLst/>
                     </a:prstGeom>
+                    <a:ln>
+                      <a:solidFill>
+                        <a:schemeClr val="tx1"/>
+                      </a:solidFill>
+                    </a:ln>
                   </pic:spPr>
                 </pic:pic>
               </a:graphicData>
@@ -645,6 +623,1049 @@
           </wp:inline>
         </w:drawing>
       </w:r>
+    </w:p>
+    <w:p>
+      <w:pPr>
+        <w:rPr>
+          <w:sz w:val="28"/>
+          <w:szCs w:val="28"/>
+        </w:rPr>
+      </w:pPr>
+      <w:r>
+        <w:rPr>
+          <w:sz w:val="28"/>
+          <w:szCs w:val="28"/>
+        </w:rPr>
+        <w:lastRenderedPageBreak/>
+        <w:t>Once you sign-up, you will get verification email. Open the email and click on verification link.</w:t>
+      </w:r>
+    </w:p>
+    <w:p>
+      <w:pPr>
+        <w:rPr>
+          <w:sz w:val="28"/>
+          <w:szCs w:val="28"/>
+        </w:rPr>
+      </w:pPr>
+    </w:p>
+    <w:p>
+      <w:pPr>
+        <w:rPr>
+          <w:sz w:val="28"/>
+          <w:szCs w:val="28"/>
+        </w:rPr>
+      </w:pPr>
+      <w:r>
+        <w:rPr>
+          <w:sz w:val="28"/>
+          <w:szCs w:val="28"/>
+        </w:rPr>
+        <w:t xml:space="preserve">On verification, you will land on </w:t>
+      </w:r>
+      <w:proofErr w:type="spellStart"/>
+      <w:r>
+        <w:rPr>
+          <w:sz w:val="28"/>
+          <w:szCs w:val="28"/>
+        </w:rPr>
+        <w:t>github</w:t>
+      </w:r>
+      <w:proofErr w:type="spellEnd"/>
+      <w:r>
+        <w:rPr>
+          <w:sz w:val="28"/>
+          <w:szCs w:val="28"/>
+        </w:rPr>
+        <w:t xml:space="preserve"> page as shown below.</w:t>
+      </w:r>
+    </w:p>
+    <w:p>
+      <w:pPr>
+        <w:rPr>
+          <w:sz w:val="28"/>
+          <w:szCs w:val="28"/>
+        </w:rPr>
+      </w:pPr>
+      <w:r>
+        <w:rPr>
+          <w:noProof/>
+          <w:sz w:val="28"/>
+          <w:szCs w:val="28"/>
+        </w:rPr>
+        <mc:AlternateContent>
+          <mc:Choice Requires="wps">
+            <w:drawing>
+              <wp:anchor distT="0" distB="0" distL="114300" distR="114300" simplePos="0" relativeHeight="251659264" behindDoc="0" locked="0" layoutInCell="1" allowOverlap="1" wp14:anchorId="183E773F" wp14:editId="6A1F0B4C">
+                <wp:simplePos x="0" y="0"/>
+                <wp:positionH relativeFrom="column">
+                  <wp:posOffset>76200</wp:posOffset>
+                </wp:positionH>
+                <wp:positionV relativeFrom="paragraph">
+                  <wp:posOffset>1054100</wp:posOffset>
+                </wp:positionV>
+                <wp:extent cx="812800" cy="342900"/>
+                <wp:effectExtent l="12700" t="12700" r="12700" b="12700"/>
+                <wp:wrapNone/>
+                <wp:docPr id="11" name="Rounded Rectangle 11"/>
+                <wp:cNvGraphicFramePr/>
+                <a:graphic xmlns:a="http://schemas.openxmlformats.org/drawingml/2006/main">
+                  <a:graphicData uri="http://schemas.microsoft.com/office/word/2010/wordprocessingShape">
+                    <wps:wsp>
+                      <wps:cNvSpPr/>
+                      <wps:spPr>
+                        <a:xfrm>
+                          <a:off x="0" y="0"/>
+                          <a:ext cx="812800" cy="342900"/>
+                        </a:xfrm>
+                        <a:prstGeom prst="roundRect">
+                          <a:avLst/>
+                        </a:prstGeom>
+                        <a:noFill/>
+                        <a:ln w="25400">
+                          <a:solidFill>
+                            <a:srgbClr val="FF0000"/>
+                          </a:solidFill>
+                        </a:ln>
+                      </wps:spPr>
+                      <wps:style>
+                        <a:lnRef idx="2">
+                          <a:schemeClr val="accent1">
+                            <a:shade val="50000"/>
+                          </a:schemeClr>
+                        </a:lnRef>
+                        <a:fillRef idx="1">
+                          <a:schemeClr val="accent1"/>
+                        </a:fillRef>
+                        <a:effectRef idx="0">
+                          <a:schemeClr val="accent1"/>
+                        </a:effectRef>
+                        <a:fontRef idx="minor">
+                          <a:schemeClr val="lt1"/>
+                        </a:fontRef>
+                      </wps:style>
+                      <wps:bodyPr rot="0" spcFirstLastPara="0" vertOverflow="overflow" horzOverflow="overflow" vert="horz" wrap="square" lIns="91440" tIns="45720" rIns="91440" bIns="45720" numCol="1" spcCol="0" rtlCol="0" fromWordArt="0" anchor="ctr" anchorCtr="0" forceAA="0" compatLnSpc="1">
+                        <a:prstTxWarp prst="textNoShape">
+                          <a:avLst/>
+                        </a:prstTxWarp>
+                        <a:noAutofit/>
+                      </wps:bodyPr>
+                    </wps:wsp>
+                  </a:graphicData>
+                </a:graphic>
+              </wp:anchor>
+            </w:drawing>
+          </mc:Choice>
+          <mc:Fallback>
+            <w:pict>
+              <v:roundrect w14:anchorId="43D53AEE" id="Rounded Rectangle 11" o:spid="_x0000_s1026" style="position:absolute;margin-left:6pt;margin-top:83pt;width:64pt;height:27pt;z-index:251659264;visibility:visible;mso-wrap-style:square;mso-wrap-distance-left:9pt;mso-wrap-distance-top:0;mso-wrap-distance-right:9pt;mso-wrap-distance-bottom:0;mso-position-horizontal:absolute;mso-position-horizontal-relative:text;mso-position-vertical:absolute;mso-position-vertical-relative:text;v-text-anchor:middle" arcsize="10923f" o:gfxdata="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" filled="f" strokecolor="red" strokeweight="2pt">
+                <v:stroke joinstyle="miter"/>
+              </v:roundrect>
+            </w:pict>
+          </mc:Fallback>
+        </mc:AlternateContent>
+      </w:r>
+      <w:r>
+        <w:rPr>
+          <w:noProof/>
+          <w:sz w:val="28"/>
+          <w:szCs w:val="28"/>
+        </w:rPr>
+        <w:drawing>
+          <wp:inline distT="0" distB="0" distL="0" distR="0" wp14:anchorId="0B8854F6" wp14:editId="4117E0DB">
+            <wp:extent cx="5435600" cy="2971800"/>
+            <wp:effectExtent l="12700" t="12700" r="12700" b="12700"/>
+            <wp:docPr id="6" name="Picture 6" descr="A screenshot of a social media post&#10;&#10;Description automatically generated"/>
+            <wp:cNvGraphicFramePr>
+              <a:graphicFrameLocks xmlns:a="http://schemas.openxmlformats.org/drawingml/2006/main" noChangeAspect="1"/>
+            </wp:cNvGraphicFramePr>
+            <a:graphic xmlns:a="http://schemas.openxmlformats.org/drawingml/2006/main">
+              <a:graphicData uri="http://schemas.openxmlformats.org/drawingml/2006/picture">
+                <pic:pic xmlns:pic="http://schemas.openxmlformats.org/drawingml/2006/picture">
+                  <pic:nvPicPr>
+                    <pic:cNvPr id="6" name="Screen Shot 2020-06-07 at 7.14.23 PM.png"/>
+                    <pic:cNvPicPr/>
+                  </pic:nvPicPr>
+                  <pic:blipFill rotWithShape="1">
+                    <a:blip r:embed="rId13" cstate="print">
+                      <a:extLst>
+                        <a:ext uri="{28A0092B-C50C-407E-A947-70E740481C1C}">
+                          <a14:useLocalDpi xmlns:a14="http://schemas.microsoft.com/office/drawing/2010/main" val="0"/>
+                        </a:ext>
+                      </a:extLst>
+                    </a:blip>
+                    <a:srcRect l="4274" t="5046" r="4274" b="10630"/>
+                    <a:stretch/>
+                  </pic:blipFill>
+                  <pic:spPr bwMode="auto">
+                    <a:xfrm>
+                      <a:off x="0" y="0"/>
+                      <a:ext cx="5435600" cy="2971800"/>
+                    </a:xfrm>
+                    <a:prstGeom prst="rect">
+                      <a:avLst/>
+                    </a:prstGeom>
+                    <a:ln>
+                      <a:solidFill>
+                        <a:schemeClr val="tx1"/>
+                      </a:solidFill>
+                    </a:ln>
+                    <a:extLst>
+                      <a:ext uri="{53640926-AAD7-44D8-BBD7-CCE9431645EC}">
+                        <a14:shadowObscured xmlns:a14="http://schemas.microsoft.com/office/drawing/2010/main"/>
+                      </a:ext>
+                    </a:extLst>
+                  </pic:spPr>
+                </pic:pic>
+              </a:graphicData>
+            </a:graphic>
+          </wp:inline>
+        </w:drawing>
+      </w:r>
+    </w:p>
+    <w:p>
+      <w:pPr>
+        <w:rPr>
+          <w:sz w:val="28"/>
+          <w:szCs w:val="28"/>
+        </w:rPr>
+      </w:pPr>
+    </w:p>
+    <w:p>
+      <w:pPr>
+        <w:rPr>
+          <w:sz w:val="28"/>
+          <w:szCs w:val="28"/>
+        </w:rPr>
+      </w:pPr>
+      <w:r>
+        <w:rPr>
+          <w:sz w:val="28"/>
+          <w:szCs w:val="28"/>
+        </w:rPr>
+        <w:t>On login, click on “Create Repository”.</w:t>
+      </w:r>
+    </w:p>
+    <w:p>
+      <w:pPr>
+        <w:rPr>
+          <w:sz w:val="28"/>
+          <w:szCs w:val="28"/>
+        </w:rPr>
+      </w:pPr>
+    </w:p>
+    <w:p>
+      <w:pPr>
+        <w:rPr>
+          <w:sz w:val="28"/>
+          <w:szCs w:val="28"/>
+        </w:rPr>
+      </w:pPr>
+      <w:r>
+        <w:rPr>
+          <w:sz w:val="28"/>
+          <w:szCs w:val="28"/>
+        </w:rPr>
+        <w:t>Enter the repository name as “</w:t>
+      </w:r>
+      <w:proofErr w:type="spellStart"/>
+      <w:r>
+        <w:rPr>
+          <w:sz w:val="28"/>
+          <w:szCs w:val="28"/>
+        </w:rPr>
+        <w:t>JavaTraining</w:t>
+      </w:r>
+      <w:proofErr w:type="spellEnd"/>
+      <w:r>
+        <w:rPr>
+          <w:sz w:val="28"/>
+          <w:szCs w:val="28"/>
+        </w:rPr>
+        <w:t xml:space="preserve">” as shown below. </w:t>
+      </w:r>
+    </w:p>
+    <w:p>
+      <w:pPr>
+        <w:rPr>
+          <w:sz w:val="28"/>
+          <w:szCs w:val="28"/>
+        </w:rPr>
+      </w:pPr>
+      <w:r>
+        <w:rPr>
+          <w:sz w:val="28"/>
+          <w:szCs w:val="28"/>
+        </w:rPr>
+        <w:t>Click initialize the repository with “README”.</w:t>
+      </w:r>
+    </w:p>
+    <w:p>
+      <w:pPr>
+        <w:rPr>
+          <w:sz w:val="28"/>
+          <w:szCs w:val="28"/>
+        </w:rPr>
+      </w:pPr>
+      <w:r>
+        <w:rPr>
+          <w:sz w:val="28"/>
+          <w:szCs w:val="28"/>
+        </w:rPr>
+        <w:t>Select “Private” option for repository.</w:t>
+      </w:r>
+    </w:p>
+    <w:p>
+      <w:pPr>
+        <w:rPr>
+          <w:sz w:val="28"/>
+          <w:szCs w:val="28"/>
+        </w:rPr>
+      </w:pPr>
+    </w:p>
+    <w:p>
+      <w:pPr>
+        <w:rPr>
+          <w:sz w:val="28"/>
+          <w:szCs w:val="28"/>
+        </w:rPr>
+      </w:pPr>
+      <w:r>
+        <w:rPr>
+          <w:noProof/>
+          <w:sz w:val="28"/>
+          <w:szCs w:val="28"/>
+        </w:rPr>
+        <w:lastRenderedPageBreak/>
+        <mc:AlternateContent>
+          <mc:Choice Requires="wps">
+            <w:drawing>
+              <wp:anchor distT="0" distB="0" distL="114300" distR="114300" simplePos="0" relativeHeight="251668480" behindDoc="0" locked="0" layoutInCell="1" allowOverlap="1" wp14:anchorId="4B7B0508" wp14:editId="1E5683AB">
+                <wp:simplePos x="0" y="0"/>
+                <wp:positionH relativeFrom="column">
+                  <wp:posOffset>1422400</wp:posOffset>
+                </wp:positionH>
+                <wp:positionV relativeFrom="paragraph">
+                  <wp:posOffset>2527300</wp:posOffset>
+                </wp:positionV>
+                <wp:extent cx="1308100" cy="203200"/>
+                <wp:effectExtent l="12700" t="12700" r="12700" b="12700"/>
+                <wp:wrapNone/>
+                <wp:docPr id="14" name="Rounded Rectangle 14"/>
+                <wp:cNvGraphicFramePr/>
+                <a:graphic xmlns:a="http://schemas.openxmlformats.org/drawingml/2006/main">
+                  <a:graphicData uri="http://schemas.microsoft.com/office/word/2010/wordprocessingShape">
+                    <wps:wsp>
+                      <wps:cNvSpPr/>
+                      <wps:spPr>
+                        <a:xfrm>
+                          <a:off x="0" y="0"/>
+                          <a:ext cx="1308100" cy="203200"/>
+                        </a:xfrm>
+                        <a:prstGeom prst="roundRect">
+                          <a:avLst/>
+                        </a:prstGeom>
+                        <a:noFill/>
+                        <a:ln w="25400">
+                          <a:solidFill>
+                            <a:srgbClr val="FF0000"/>
+                          </a:solidFill>
+                        </a:ln>
+                      </wps:spPr>
+                      <wps:style>
+                        <a:lnRef idx="2">
+                          <a:schemeClr val="accent1">
+                            <a:shade val="50000"/>
+                          </a:schemeClr>
+                        </a:lnRef>
+                        <a:fillRef idx="1">
+                          <a:schemeClr val="accent1"/>
+                        </a:fillRef>
+                        <a:effectRef idx="0">
+                          <a:schemeClr val="accent1"/>
+                        </a:effectRef>
+                        <a:fontRef idx="minor">
+                          <a:schemeClr val="lt1"/>
+                        </a:fontRef>
+                      </wps:style>
+                      <wps:bodyPr rot="0" spcFirstLastPara="0" vertOverflow="overflow" horzOverflow="overflow" vert="horz" wrap="square" lIns="91440" tIns="45720" rIns="91440" bIns="45720" numCol="1" spcCol="0" rtlCol="0" fromWordArt="0" anchor="ctr" anchorCtr="0" forceAA="0" compatLnSpc="1">
+                        <a:prstTxWarp prst="textNoShape">
+                          <a:avLst/>
+                        </a:prstTxWarp>
+                        <a:noAutofit/>
+                      </wps:bodyPr>
+                    </wps:wsp>
+                  </a:graphicData>
+                </a:graphic>
+                <wp14:sizeRelV relativeFrom="margin">
+                  <wp14:pctHeight>0</wp14:pctHeight>
+                </wp14:sizeRelV>
+              </wp:anchor>
+            </w:drawing>
+          </mc:Choice>
+          <mc:Fallback>
+            <w:pict>
+              <v:roundrect w14:anchorId="5FADF7F6" id="Rounded Rectangle 14" o:spid="_x0000_s1026" style="position:absolute;margin-left:112pt;margin-top:199pt;width:103pt;height:16pt;z-index:251668480;visibility:visible;mso-wrap-style:square;mso-height-percent:0;mso-wrap-distance-left:9pt;mso-wrap-distance-top:0;mso-wrap-distance-right:9pt;mso-wrap-distance-bottom:0;mso-position-horizontal:absolute;mso-position-horizontal-relative:text;mso-position-vertical:absolute;mso-position-vertical-relative:text;mso-height-percent:0;mso-height-relative:margin;v-text-anchor:middle" arcsize="10923f" o:gfxdata="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" filled="f" strokecolor="red" strokeweight="2pt">
+                <v:stroke joinstyle="miter"/>
+              </v:roundrect>
+            </w:pict>
+          </mc:Fallback>
+        </mc:AlternateContent>
+      </w:r>
+      <w:r>
+        <w:rPr>
+          <w:noProof/>
+          <w:sz w:val="28"/>
+          <w:szCs w:val="28"/>
+        </w:rPr>
+        <mc:AlternateContent>
+          <mc:Choice Requires="wps">
+            <w:drawing>
+              <wp:anchor distT="0" distB="0" distL="114300" distR="114300" simplePos="0" relativeHeight="251664384" behindDoc="0" locked="0" layoutInCell="1" allowOverlap="1" wp14:anchorId="120AA85F" wp14:editId="00492017">
+                <wp:simplePos x="0" y="0"/>
+                <wp:positionH relativeFrom="column">
+                  <wp:posOffset>2095500</wp:posOffset>
+                </wp:positionH>
+                <wp:positionV relativeFrom="paragraph">
+                  <wp:posOffset>1574800</wp:posOffset>
+                </wp:positionV>
+                <wp:extent cx="1308100" cy="203200"/>
+                <wp:effectExtent l="12700" t="12700" r="12700" b="12700"/>
+                <wp:wrapNone/>
+                <wp:docPr id="12" name="Rounded Rectangle 12"/>
+                <wp:cNvGraphicFramePr/>
+                <a:graphic xmlns:a="http://schemas.openxmlformats.org/drawingml/2006/main">
+                  <a:graphicData uri="http://schemas.microsoft.com/office/word/2010/wordprocessingShape">
+                    <wps:wsp>
+                      <wps:cNvSpPr/>
+                      <wps:spPr>
+                        <a:xfrm>
+                          <a:off x="0" y="0"/>
+                          <a:ext cx="1308100" cy="203200"/>
+                        </a:xfrm>
+                        <a:prstGeom prst="roundRect">
+                          <a:avLst/>
+                        </a:prstGeom>
+                        <a:noFill/>
+                        <a:ln w="25400">
+                          <a:solidFill>
+                            <a:srgbClr val="FF0000"/>
+                          </a:solidFill>
+                        </a:ln>
+                      </wps:spPr>
+                      <wps:style>
+                        <a:lnRef idx="2">
+                          <a:schemeClr val="accent1">
+                            <a:shade val="50000"/>
+                          </a:schemeClr>
+                        </a:lnRef>
+                        <a:fillRef idx="1">
+                          <a:schemeClr val="accent1"/>
+                        </a:fillRef>
+                        <a:effectRef idx="0">
+                          <a:schemeClr val="accent1"/>
+                        </a:effectRef>
+                        <a:fontRef idx="minor">
+                          <a:schemeClr val="lt1"/>
+                        </a:fontRef>
+                      </wps:style>
+                      <wps:bodyPr rot="0" spcFirstLastPara="0" vertOverflow="overflow" horzOverflow="overflow" vert="horz" wrap="square" lIns="91440" tIns="45720" rIns="91440" bIns="45720" numCol="1" spcCol="0" rtlCol="0" fromWordArt="0" anchor="ctr" anchorCtr="0" forceAA="0" compatLnSpc="1">
+                        <a:prstTxWarp prst="textNoShape">
+                          <a:avLst/>
+                        </a:prstTxWarp>
+                        <a:noAutofit/>
+                      </wps:bodyPr>
+                    </wps:wsp>
+                  </a:graphicData>
+                </a:graphic>
+                <wp14:sizeRelV relativeFrom="margin">
+                  <wp14:pctHeight>0</wp14:pctHeight>
+                </wp14:sizeRelV>
+              </wp:anchor>
+            </w:drawing>
+          </mc:Choice>
+          <mc:Fallback>
+            <w:pict>
+              <v:roundrect w14:anchorId="62758BAE" id="Rounded Rectangle 12" o:spid="_x0000_s1026" style="position:absolute;margin-left:165pt;margin-top:124pt;width:103pt;height:16pt;z-index:251664384;visibility:visible;mso-wrap-style:square;mso-height-percent:0;mso-wrap-distance-left:9pt;mso-wrap-distance-top:0;mso-wrap-distance-right:9pt;mso-wrap-distance-bottom:0;mso-position-horizontal:absolute;mso-position-horizontal-relative:text;mso-position-vertical:absolute;mso-position-vertical-relative:text;mso-height-percent:0;mso-height-relative:margin;v-text-anchor:middle" arcsize="10923f" o:gfxdata="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" filled="f" strokecolor="red" strokeweight="2pt">
+                <v:stroke joinstyle="miter"/>
+              </v:roundrect>
+            </w:pict>
+          </mc:Fallback>
+        </mc:AlternateContent>
+      </w:r>
+      <w:r>
+        <w:rPr>
+          <w:noProof/>
+          <w:sz w:val="28"/>
+          <w:szCs w:val="28"/>
+        </w:rPr>
+        <mc:AlternateContent>
+          <mc:Choice Requires="wps">
+            <w:drawing>
+              <wp:anchor distT="0" distB="0" distL="114300" distR="114300" simplePos="0" relativeHeight="251666432" behindDoc="0" locked="0" layoutInCell="1" allowOverlap="1" wp14:anchorId="40DCA71F" wp14:editId="7A778FF6">
+                <wp:simplePos x="0" y="0"/>
+                <wp:positionH relativeFrom="column">
+                  <wp:posOffset>1422400</wp:posOffset>
+                </wp:positionH>
+                <wp:positionV relativeFrom="paragraph">
+                  <wp:posOffset>2908300</wp:posOffset>
+                </wp:positionV>
+                <wp:extent cx="2247900" cy="190500"/>
+                <wp:effectExtent l="12700" t="12700" r="12700" b="12700"/>
+                <wp:wrapNone/>
+                <wp:docPr id="13" name="Rounded Rectangle 13"/>
+                <wp:cNvGraphicFramePr/>
+                <a:graphic xmlns:a="http://schemas.openxmlformats.org/drawingml/2006/main">
+                  <a:graphicData uri="http://schemas.microsoft.com/office/word/2010/wordprocessingShape">
+                    <wps:wsp>
+                      <wps:cNvSpPr/>
+                      <wps:spPr>
+                        <a:xfrm>
+                          <a:off x="0" y="0"/>
+                          <a:ext cx="2247900" cy="190500"/>
+                        </a:xfrm>
+                        <a:prstGeom prst="roundRect">
+                          <a:avLst/>
+                        </a:prstGeom>
+                        <a:noFill/>
+                        <a:ln w="25400">
+                          <a:solidFill>
+                            <a:srgbClr val="FF0000"/>
+                          </a:solidFill>
+                        </a:ln>
+                      </wps:spPr>
+                      <wps:style>
+                        <a:lnRef idx="2">
+                          <a:schemeClr val="accent1">
+                            <a:shade val="50000"/>
+                          </a:schemeClr>
+                        </a:lnRef>
+                        <a:fillRef idx="1">
+                          <a:schemeClr val="accent1"/>
+                        </a:fillRef>
+                        <a:effectRef idx="0">
+                          <a:schemeClr val="accent1"/>
+                        </a:effectRef>
+                        <a:fontRef idx="minor">
+                          <a:schemeClr val="lt1"/>
+                        </a:fontRef>
+                      </wps:style>
+                      <wps:bodyPr rot="0" spcFirstLastPara="0" vertOverflow="overflow" horzOverflow="overflow" vert="horz" wrap="square" lIns="91440" tIns="45720" rIns="91440" bIns="45720" numCol="1" spcCol="0" rtlCol="0" fromWordArt="0" anchor="ctr" anchorCtr="0" forceAA="0" compatLnSpc="1">
+                        <a:prstTxWarp prst="textNoShape">
+                          <a:avLst/>
+                        </a:prstTxWarp>
+                        <a:noAutofit/>
+                      </wps:bodyPr>
+                    </wps:wsp>
+                  </a:graphicData>
+                </a:graphic>
+                <wp14:sizeRelH relativeFrom="margin">
+                  <wp14:pctWidth>0</wp14:pctWidth>
+                </wp14:sizeRelH>
+                <wp14:sizeRelV relativeFrom="margin">
+                  <wp14:pctHeight>0</wp14:pctHeight>
+                </wp14:sizeRelV>
+              </wp:anchor>
+            </w:drawing>
+          </mc:Choice>
+          <mc:Fallback>
+            <w:pict>
+              <v:roundrect w14:anchorId="27BAAC5F" id="Rounded Rectangle 13" o:spid="_x0000_s1026" style="position:absolute;margin-left:112pt;margin-top:229pt;width:177pt;height:15pt;z-index:251666432;visibility:visible;mso-wrap-style:square;mso-width-percent:0;mso-height-percent:0;mso-wrap-distance-left:9pt;mso-wrap-distance-top:0;mso-wrap-distance-right:9pt;mso-wrap-distance-bottom:0;mso-position-horizontal:absolute;mso-position-horizontal-relative:text;mso-position-vertical:absolute;mso-position-vertical-relative:text;mso-width-percent:0;mso-height-percent:0;mso-width-relative:margin;mso-height-relative:margin;v-text-anchor:middle" arcsize="10923f" o:gfxdata="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" filled="f" strokecolor="red" strokeweight="2pt">
+                <v:stroke joinstyle="miter"/>
+              </v:roundrect>
+            </w:pict>
+          </mc:Fallback>
+        </mc:AlternateContent>
+      </w:r>
+      <w:r>
+        <w:rPr>
+          <w:noProof/>
+          <w:sz w:val="28"/>
+          <w:szCs w:val="28"/>
+        </w:rPr>
+        <w:t xml:space="preserve"> </w:t>
+      </w:r>
+      <w:r>
+        <w:rPr>
+          <w:noProof/>
+          <w:sz w:val="28"/>
+          <w:szCs w:val="28"/>
+        </w:rPr>
+        <w:drawing>
+          <wp:inline distT="0" distB="0" distL="0" distR="0" wp14:anchorId="553E870C" wp14:editId="32160A62">
+            <wp:extent cx="5943600" cy="3714750"/>
+            <wp:effectExtent l="12700" t="12700" r="12700" b="19050"/>
+            <wp:docPr id="9" name="Picture 9" descr="A screenshot of a cell phone&#10;&#10;Description automatically generated"/>
+            <wp:cNvGraphicFramePr>
+              <a:graphicFrameLocks xmlns:a="http://schemas.openxmlformats.org/drawingml/2006/main" noChangeAspect="1"/>
+            </wp:cNvGraphicFramePr>
+            <a:graphic xmlns:a="http://schemas.openxmlformats.org/drawingml/2006/main">
+              <a:graphicData uri="http://schemas.openxmlformats.org/drawingml/2006/picture">
+                <pic:pic xmlns:pic="http://schemas.openxmlformats.org/drawingml/2006/picture">
+                  <pic:nvPicPr>
+                    <pic:cNvPr id="9" name="Screen Shot 2020-06-07 at 7.17.14 PM.png"/>
+                    <pic:cNvPicPr/>
+                  </pic:nvPicPr>
+                  <pic:blipFill>
+                    <a:blip r:embed="rId14" cstate="print">
+                      <a:extLst>
+                        <a:ext uri="{28A0092B-C50C-407E-A947-70E740481C1C}">
+                          <a14:useLocalDpi xmlns:a14="http://schemas.microsoft.com/office/drawing/2010/main" val="0"/>
+                        </a:ext>
+                      </a:extLst>
+                    </a:blip>
+                    <a:stretch>
+                      <a:fillRect/>
+                    </a:stretch>
+                  </pic:blipFill>
+                  <pic:spPr>
+                    <a:xfrm>
+                      <a:off x="0" y="0"/>
+                      <a:ext cx="5943600" cy="3714750"/>
+                    </a:xfrm>
+                    <a:prstGeom prst="rect">
+                      <a:avLst/>
+                    </a:prstGeom>
+                    <a:ln>
+                      <a:solidFill>
+                        <a:schemeClr val="tx1"/>
+                      </a:solidFill>
+                    </a:ln>
+                  </pic:spPr>
+                </pic:pic>
+              </a:graphicData>
+            </a:graphic>
+          </wp:inline>
+        </w:drawing>
+      </w:r>
+    </w:p>
+    <w:p>
+      <w:pPr>
+        <w:rPr>
+          <w:sz w:val="28"/>
+          <w:szCs w:val="28"/>
+        </w:rPr>
+      </w:pPr>
+      <w:r>
+        <w:rPr>
+          <w:sz w:val="28"/>
+          <w:szCs w:val="28"/>
+        </w:rPr>
+        <w:t>Click on “Create repository” to create repository.</w:t>
+      </w:r>
+    </w:p>
+    <w:p>
+      <w:pPr>
+        <w:rPr>
+          <w:sz w:val="28"/>
+          <w:szCs w:val="28"/>
+        </w:rPr>
+      </w:pPr>
+    </w:p>
+    <w:p>
+      <w:pPr>
+        <w:rPr>
+          <w:sz w:val="28"/>
+          <w:szCs w:val="28"/>
+        </w:rPr>
+      </w:pPr>
+    </w:p>
+    <w:p>
+      <w:pPr>
+        <w:rPr>
+          <w:sz w:val="28"/>
+          <w:szCs w:val="28"/>
+        </w:rPr>
+      </w:pPr>
+    </w:p>
+    <w:p>
+      <w:pPr>
+        <w:rPr>
+          <w:sz w:val="28"/>
+          <w:szCs w:val="28"/>
+        </w:rPr>
+      </w:pPr>
+      <w:r>
+        <w:rPr>
+          <w:sz w:val="28"/>
+          <w:szCs w:val="28"/>
+        </w:rPr>
+        <w:t>Below page shows newly created repository.</w:t>
+      </w:r>
+    </w:p>
+    <w:p>
+      <w:pPr>
+        <w:rPr>
+          <w:sz w:val="28"/>
+          <w:szCs w:val="28"/>
+        </w:rPr>
+      </w:pPr>
+      <w:r>
+        <w:rPr>
+          <w:noProof/>
+          <w:sz w:val="28"/>
+          <w:szCs w:val="28"/>
+        </w:rPr>
+        <w:lastRenderedPageBreak/>
+        <w:drawing>
+          <wp:inline distT="0" distB="0" distL="0" distR="0" wp14:anchorId="400977C5" wp14:editId="59870BBF">
+            <wp:extent cx="5943600" cy="3714750"/>
+            <wp:effectExtent l="12700" t="12700" r="12700" b="19050"/>
+            <wp:docPr id="10" name="Picture 10" descr="A screenshot of a social media post&#10;&#10;Description automatically generated"/>
+            <wp:cNvGraphicFramePr>
+              <a:graphicFrameLocks xmlns:a="http://schemas.openxmlformats.org/drawingml/2006/main" noChangeAspect="1"/>
+            </wp:cNvGraphicFramePr>
+            <a:graphic xmlns:a="http://schemas.openxmlformats.org/drawingml/2006/main">
+              <a:graphicData uri="http://schemas.openxmlformats.org/drawingml/2006/picture">
+                <pic:pic xmlns:pic="http://schemas.openxmlformats.org/drawingml/2006/picture">
+                  <pic:nvPicPr>
+                    <pic:cNvPr id="10" name="Screen Shot 2020-06-07 at 7.17.24 PM.png"/>
+                    <pic:cNvPicPr/>
+                  </pic:nvPicPr>
+                  <pic:blipFill>
+                    <a:blip r:embed="rId15" cstate="print">
+                      <a:extLst>
+                        <a:ext uri="{28A0092B-C50C-407E-A947-70E740481C1C}">
+                          <a14:useLocalDpi xmlns:a14="http://schemas.microsoft.com/office/drawing/2010/main" val="0"/>
+                        </a:ext>
+                      </a:extLst>
+                    </a:blip>
+                    <a:stretch>
+                      <a:fillRect/>
+                    </a:stretch>
+                  </pic:blipFill>
+                  <pic:spPr>
+                    <a:xfrm>
+                      <a:off x="0" y="0"/>
+                      <a:ext cx="5943600" cy="3714750"/>
+                    </a:xfrm>
+                    <a:prstGeom prst="rect">
+                      <a:avLst/>
+                    </a:prstGeom>
+                    <a:ln>
+                      <a:solidFill>
+                        <a:schemeClr val="tx1"/>
+                      </a:solidFill>
+                    </a:ln>
+                  </pic:spPr>
+                </pic:pic>
+              </a:graphicData>
+            </a:graphic>
+          </wp:inline>
+        </w:drawing>
+      </w:r>
+    </w:p>
+    <w:p/>
+    <w:p>
+      <w:pPr>
+        <w:rPr>
+          <w:sz w:val="28"/>
+          <w:szCs w:val="28"/>
+        </w:rPr>
+      </w:pPr>
+      <w:r>
+        <w:rPr>
+          <w:sz w:val="28"/>
+          <w:szCs w:val="28"/>
+        </w:rPr>
+        <w:t xml:space="preserve">Note: </w:t>
+      </w:r>
+      <w:r>
+        <w:rPr>
+          <w:sz w:val="28"/>
+          <w:szCs w:val="28"/>
+        </w:rPr>
+        <w:t xml:space="preserve">Your git repository URL is: </w:t>
+      </w:r>
+      <w:hyperlink r:id="rId16" w:history="1">
+        <w:r>
+          <w:rPr>
+            <w:rStyle w:val="Hyperlink"/>
+            <w:sz w:val="28"/>
+            <w:szCs w:val="28"/>
+          </w:rPr>
+          <w:t>https://github.com/avygarry/JavaTraining</w:t>
+        </w:r>
+      </w:hyperlink>
+    </w:p>
+    <w:p>
+      <w:pPr>
+        <w:rPr>
+          <w:sz w:val="28"/>
+          <w:szCs w:val="28"/>
+        </w:rPr>
+      </w:pPr>
+      <w:r>
+        <w:rPr>
+          <w:sz w:val="28"/>
+          <w:szCs w:val="28"/>
+        </w:rPr>
+        <w:t xml:space="preserve">You will be sharing this URL with instructor to check your </w:t>
+      </w:r>
+      <w:proofErr w:type="spellStart"/>
+      <w:proofErr w:type="gramStart"/>
+      <w:r>
+        <w:rPr>
+          <w:sz w:val="28"/>
+          <w:szCs w:val="28"/>
+        </w:rPr>
+        <w:t>home work</w:t>
+      </w:r>
+      <w:proofErr w:type="spellEnd"/>
+      <w:proofErr w:type="gramEnd"/>
+      <w:r>
+        <w:rPr>
+          <w:sz w:val="28"/>
+          <w:szCs w:val="28"/>
+        </w:rPr>
+        <w:t>.</w:t>
+      </w:r>
+    </w:p>
+    <w:p>
+      <w:pPr>
+        <w:rPr>
+          <w:sz w:val="28"/>
+          <w:szCs w:val="28"/>
+        </w:rPr>
+      </w:pPr>
+    </w:p>
+    <w:p>
+      <w:pPr>
+        <w:rPr>
+          <w:sz w:val="28"/>
+          <w:szCs w:val="28"/>
+        </w:rPr>
+      </w:pPr>
+      <w:r>
+        <w:rPr>
+          <w:sz w:val="28"/>
+          <w:szCs w:val="28"/>
+        </w:rPr>
+        <w:t>Click on “Clone and download” green button to see below option:</w:t>
+      </w:r>
+    </w:p>
+    <w:p>
+      <w:pPr>
+        <w:rPr>
+          <w:sz w:val="28"/>
+          <w:szCs w:val="28"/>
+        </w:rPr>
+      </w:pPr>
+    </w:p>
+    <w:p>
+      <w:pPr>
+        <w:rPr>
+          <w:sz w:val="28"/>
+          <w:szCs w:val="28"/>
+        </w:rPr>
+      </w:pPr>
+      <w:r>
+        <w:rPr>
+          <w:noProof/>
+          <w:sz w:val="28"/>
+          <w:szCs w:val="28"/>
+        </w:rPr>
+        <w:lastRenderedPageBreak/>
+        <mc:AlternateContent>
+          <mc:Choice Requires="wps">
+            <w:drawing>
+              <wp:anchor distT="0" distB="0" distL="114300" distR="114300" simplePos="0" relativeHeight="251669504" behindDoc="0" locked="0" layoutInCell="1" allowOverlap="1" wp14:anchorId="5D7902DA" wp14:editId="58B7B885">
+                <wp:simplePos x="0" y="0"/>
+                <wp:positionH relativeFrom="column">
+                  <wp:posOffset>3606800</wp:posOffset>
+                </wp:positionH>
+                <wp:positionV relativeFrom="paragraph">
+                  <wp:posOffset>2514600</wp:posOffset>
+                </wp:positionV>
+                <wp:extent cx="1663700" cy="228600"/>
+                <wp:effectExtent l="12700" t="12700" r="12700" b="12700"/>
+                <wp:wrapNone/>
+                <wp:docPr id="16" name="Rounded Rectangle 16"/>
+                <wp:cNvGraphicFramePr/>
+                <a:graphic xmlns:a="http://schemas.openxmlformats.org/drawingml/2006/main">
+                  <a:graphicData uri="http://schemas.microsoft.com/office/word/2010/wordprocessingShape">
+                    <wps:wsp>
+                      <wps:cNvSpPr/>
+                      <wps:spPr>
+                        <a:xfrm>
+                          <a:off x="0" y="0"/>
+                          <a:ext cx="1663700" cy="228600"/>
+                        </a:xfrm>
+                        <a:prstGeom prst="roundRect">
+                          <a:avLst/>
+                        </a:prstGeom>
+                        <a:noFill/>
+                        <a:ln w="25400">
+                          <a:solidFill>
+                            <a:srgbClr val="FF0000"/>
+                          </a:solidFill>
+                        </a:ln>
+                      </wps:spPr>
+                      <wps:style>
+                        <a:lnRef idx="2">
+                          <a:schemeClr val="accent1">
+                            <a:shade val="50000"/>
+                          </a:schemeClr>
+                        </a:lnRef>
+                        <a:fillRef idx="1">
+                          <a:schemeClr val="accent1"/>
+                        </a:fillRef>
+                        <a:effectRef idx="0">
+                          <a:schemeClr val="accent1"/>
+                        </a:effectRef>
+                        <a:fontRef idx="minor">
+                          <a:schemeClr val="lt1"/>
+                        </a:fontRef>
+                      </wps:style>
+                      <wps:bodyPr rot="0" spcFirstLastPara="0" vertOverflow="overflow" horzOverflow="overflow" vert="horz" wrap="square" lIns="91440" tIns="45720" rIns="91440" bIns="45720" numCol="1" spcCol="0" rtlCol="0" fromWordArt="0" anchor="ctr" anchorCtr="0" forceAA="0" compatLnSpc="1">
+                        <a:prstTxWarp prst="textNoShape">
+                          <a:avLst/>
+                        </a:prstTxWarp>
+                        <a:noAutofit/>
+                      </wps:bodyPr>
+                    </wps:wsp>
+                  </a:graphicData>
+                </a:graphic>
+                <wp14:sizeRelH relativeFrom="margin">
+                  <wp14:pctWidth>0</wp14:pctWidth>
+                </wp14:sizeRelH>
+              </wp:anchor>
+            </w:drawing>
+          </mc:Choice>
+          <mc:Fallback>
+            <w:pict>
+              <v:roundrect w14:anchorId="4568C56F" id="Rounded Rectangle 16" o:spid="_x0000_s1026" style="position:absolute;margin-left:284pt;margin-top:198pt;width:131pt;height:18pt;z-index:251669504;visibility:visible;mso-wrap-style:square;mso-width-percent:0;mso-wrap-distance-left:9pt;mso-wrap-distance-top:0;mso-wrap-distance-right:9pt;mso-wrap-distance-bottom:0;mso-position-horizontal:absolute;mso-position-horizontal-relative:text;mso-position-vertical:absolute;mso-position-vertical-relative:text;mso-width-percent:0;mso-width-relative:margin;v-text-anchor:middle" arcsize="10923f" o:gfxdata="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" filled="f" strokecolor="red" strokeweight="2pt">
+                <v:stroke joinstyle="miter"/>
+              </v:roundrect>
+            </w:pict>
+          </mc:Fallback>
+        </mc:AlternateContent>
+      </w:r>
+      <w:r>
+        <w:rPr>
+          <w:noProof/>
+          <w:sz w:val="28"/>
+          <w:szCs w:val="28"/>
+        </w:rPr>
+        <w:drawing>
+          <wp:inline distT="0" distB="0" distL="0" distR="0" wp14:anchorId="0E00B169" wp14:editId="2D2E5D18">
+            <wp:extent cx="5842000" cy="3615023"/>
+            <wp:effectExtent l="12700" t="12700" r="12700" b="17780"/>
+            <wp:docPr id="15" name="Picture 15" descr="A screenshot of a cell phone&#10;&#10;Description automatically generated"/>
+            <wp:cNvGraphicFramePr>
+              <a:graphicFrameLocks xmlns:a="http://schemas.openxmlformats.org/drawingml/2006/main" noChangeAspect="1"/>
+            </wp:cNvGraphicFramePr>
+            <a:graphic xmlns:a="http://schemas.openxmlformats.org/drawingml/2006/main">
+              <a:graphicData uri="http://schemas.openxmlformats.org/drawingml/2006/picture">
+                <pic:pic xmlns:pic="http://schemas.openxmlformats.org/drawingml/2006/picture">
+                  <pic:nvPicPr>
+                    <pic:cNvPr id="15" name="Screen Shot 2020-06-07 at 9.08.11 PM.png"/>
+                    <pic:cNvPicPr/>
+                  </pic:nvPicPr>
+                  <pic:blipFill rotWithShape="1">
+                    <a:blip r:embed="rId17" cstate="print">
+                      <a:extLst>
+                        <a:ext uri="{28A0092B-C50C-407E-A947-70E740481C1C}">
+                          <a14:useLocalDpi xmlns:a14="http://schemas.microsoft.com/office/drawing/2010/main" val="0"/>
+                        </a:ext>
+                      </a:extLst>
+                    </a:blip>
+                    <a:srcRect l="10042" t="4684" r="8121" b="9910"/>
+                    <a:stretch/>
+                  </pic:blipFill>
+                  <pic:spPr bwMode="auto">
+                    <a:xfrm>
+                      <a:off x="0" y="0"/>
+                      <a:ext cx="5855921" cy="3623637"/>
+                    </a:xfrm>
+                    <a:prstGeom prst="rect">
+                      <a:avLst/>
+                    </a:prstGeom>
+                    <a:ln>
+                      <a:solidFill>
+                        <a:schemeClr val="tx1"/>
+                      </a:solidFill>
+                    </a:ln>
+                    <a:extLst>
+                      <a:ext uri="{53640926-AAD7-44D8-BBD7-CCE9431645EC}">
+                        <a14:shadowObscured xmlns:a14="http://schemas.microsoft.com/office/drawing/2010/main"/>
+                      </a:ext>
+                    </a:extLst>
+                  </pic:spPr>
+                </pic:pic>
+              </a:graphicData>
+            </a:graphic>
+          </wp:inline>
+        </w:drawing>
+      </w:r>
+    </w:p>
+    <w:p>
+      <w:pPr>
+        <w:rPr>
+          <w:sz w:val="28"/>
+          <w:szCs w:val="28"/>
+        </w:rPr>
+      </w:pPr>
+    </w:p>
+    <w:p>
+      <w:pPr>
+        <w:rPr>
+          <w:sz w:val="28"/>
+          <w:szCs w:val="28"/>
+        </w:rPr>
+      </w:pPr>
+      <w:r>
+        <w:rPr>
+          <w:sz w:val="28"/>
+          <w:szCs w:val="28"/>
+        </w:rPr>
+        <w:t xml:space="preserve">Note: Your HTTPS Git clone URL: </w:t>
+      </w:r>
+      <w:r>
+        <w:rPr>
+          <w:sz w:val="28"/>
+          <w:szCs w:val="28"/>
+        </w:rPr>
+        <w:t>https://github.com/avygarry/JavaTraining.git</w:t>
+      </w:r>
+    </w:p>
+    <w:p>
+      <w:pPr>
+        <w:rPr>
+          <w:sz w:val="28"/>
+          <w:szCs w:val="28"/>
+        </w:rPr>
+      </w:pPr>
+      <w:r>
+        <w:rPr>
+          <w:sz w:val="28"/>
+          <w:szCs w:val="28"/>
+        </w:rPr>
+        <w:t>This URL is required to setup git client.</w:t>
+      </w:r>
+    </w:p>
+    <w:p>
+      <w:pPr>
+        <w:rPr>
+          <w:sz w:val="28"/>
+          <w:szCs w:val="28"/>
+        </w:rPr>
+      </w:pPr>
+    </w:p>
+    <w:p>
+      <w:pPr>
+        <w:rPr>
+          <w:rFonts w:ascii="Times New Roman" w:hAnsi="Times New Roman"/>
+          <w:sz w:val="24"/>
+        </w:rPr>
+      </w:pPr>
+    </w:p>
+    <w:p>
+      <w:pPr>
+        <w:rPr>
+          <w:sz w:val="28"/>
+          <w:szCs w:val="28"/>
+        </w:rPr>
+      </w:pPr>
       <w:r>
         <w:rPr>
           <w:sz w:val="28"/>
@@ -669,6 +1690,54 @@
     </w:p>
     <w:p>
       <w:pPr>
+        <w:pStyle w:val="BodyText"/>
+        <w:rPr>
+          <w:sz w:val="28"/>
+          <w:szCs w:val="28"/>
+        </w:rPr>
+      </w:pPr>
+      <w:r>
+        <w:rPr>
+          <w:sz w:val="28"/>
+          <w:szCs w:val="28"/>
+        </w:rPr>
+        <w:t xml:space="preserve">There are many </w:t>
+      </w:r>
+      <w:r>
+        <w:rPr>
+          <w:sz w:val="28"/>
+          <w:szCs w:val="28"/>
+        </w:rPr>
+        <w:t xml:space="preserve">popular git </w:t>
+      </w:r>
+      <w:proofErr w:type="gramStart"/>
+      <w:r>
+        <w:rPr>
+          <w:sz w:val="28"/>
+          <w:szCs w:val="28"/>
+        </w:rPr>
+        <w:t>client</w:t>
+      </w:r>
+      <w:proofErr w:type="gramEnd"/>
+      <w:r>
+        <w:rPr>
+          <w:sz w:val="28"/>
+          <w:szCs w:val="28"/>
+        </w:rPr>
+        <w:t>. We will be using Source Tree as git client.</w:t>
+      </w:r>
+    </w:p>
+    <w:p>
+      <w:pPr>
+        <w:pStyle w:val="BodyText"/>
+        <w:rPr>
+          <w:sz w:val="28"/>
+          <w:szCs w:val="28"/>
+        </w:rPr>
+      </w:pPr>
+    </w:p>
+    <w:p>
+      <w:pPr>
         <w:rPr>
           <w:sz w:val="28"/>
           <w:szCs w:val="28"/>
@@ -681,7 +1750,7 @@
         </w:rPr>
         <w:t xml:space="preserve">Go to  </w:t>
       </w:r>
-      <w:hyperlink r:id="rId13" w:history="1">
+      <w:hyperlink r:id="rId18" w:history="1">
         <w:r>
           <w:rPr>
             <w:rStyle w:val="Hyperlink"/>
@@ -726,7 +1795,7 @@
                     <pic:cNvPicPr/>
                   </pic:nvPicPr>
                   <pic:blipFill rotWithShape="1">
-                    <a:blip r:embed="rId14" cstate="print">
+                    <a:blip r:embed="rId19" cstate="print">
                       <a:extLst>
                         <a:ext uri="{28A0092B-C50C-407E-A947-70E740481C1C}">
                           <a14:useLocalDpi xmlns:a14="http://schemas.microsoft.com/office/drawing/2010/main" val="0"/>
@@ -824,9 +1893,9 @@
         </w:rPr>
         <w:lastRenderedPageBreak/>
         <w:drawing>
-          <wp:inline distT="0" distB="0" distL="0" distR="0" wp14:anchorId="41ED8DAC" wp14:editId="204E49C5">
+          <wp:inline distT="0" distB="0" distL="0" distR="0" wp14:anchorId="41ED8DAC" wp14:editId="6A93F37E">
             <wp:extent cx="5943600" cy="4551680"/>
-            <wp:effectExtent l="0" t="0" r="0" b="0"/>
+            <wp:effectExtent l="12700" t="12700" r="12700" b="7620"/>
             <wp:docPr id="2" name="Picture 2" descr="A screenshot of a cell phone&#10;&#10;Description automatically generated"/>
             <wp:cNvGraphicFramePr>
               <a:graphicFrameLocks xmlns:a="http://schemas.openxmlformats.org/drawingml/2006/main" noChangeAspect="1"/>
@@ -839,7 +1908,7 @@
                     <pic:cNvPicPr/>
                   </pic:nvPicPr>
                   <pic:blipFill>
-                    <a:blip r:embed="rId15">
+                    <a:blip r:embed="rId20">
                       <a:extLst>
                         <a:ext uri="{28A0092B-C50C-407E-A947-70E740481C1C}">
                           <a14:useLocalDpi xmlns:a14="http://schemas.microsoft.com/office/drawing/2010/main" val="0"/>
@@ -858,6 +1927,11 @@
                     <a:prstGeom prst="rect">
                       <a:avLst/>
                     </a:prstGeom>
+                    <a:ln>
+                      <a:solidFill>
+                        <a:schemeClr val="tx1"/>
+                      </a:solidFill>
+                    </a:ln>
                   </pic:spPr>
                 </pic:pic>
               </a:graphicData>
@@ -938,9 +2012,9 @@
           <w:szCs w:val="28"/>
         </w:rPr>
         <w:drawing>
-          <wp:inline distT="0" distB="0" distL="0" distR="0" wp14:anchorId="18127DB7" wp14:editId="4BF0455D">
-            <wp:extent cx="5943600" cy="3649980"/>
-            <wp:effectExtent l="0" t="0" r="0" b="0"/>
+          <wp:inline distT="0" distB="0" distL="0" distR="0" wp14:anchorId="18127DB7" wp14:editId="08F484CE">
+            <wp:extent cx="4787900" cy="2489200"/>
+            <wp:effectExtent l="12700" t="12700" r="12700" b="12700"/>
             <wp:docPr id="3" name="Picture 3" descr="A screenshot of a computer&#10;&#10;Description automatically generated"/>
             <wp:cNvGraphicFramePr>
               <a:graphicFrameLocks xmlns:a="http://schemas.openxmlformats.org/drawingml/2006/main" noChangeAspect="1"/>
@@ -952,26 +2026,35 @@
                     <pic:cNvPr id="3" name="Screen Shot 2020-06-07 at 12.23.16 AM.png"/>
                     <pic:cNvPicPr/>
                   </pic:nvPicPr>
-                  <pic:blipFill>
-                    <a:blip r:embed="rId16" cstate="print">
+                  <pic:blipFill rotWithShape="1">
+                    <a:blip r:embed="rId21" cstate="print">
                       <a:extLst>
                         <a:ext uri="{28A0092B-C50C-407E-A947-70E740481C1C}">
                           <a14:useLocalDpi xmlns:a14="http://schemas.microsoft.com/office/drawing/2010/main" val="0"/>
                         </a:ext>
                       </a:extLst>
                     </a:blip>
-                    <a:stretch>
-                      <a:fillRect/>
-                    </a:stretch>
+                    <a:srcRect l="13248" t="6263" r="6196" b="25539"/>
+                    <a:stretch/>
                   </pic:blipFill>
-                  <pic:spPr>
+                  <pic:spPr bwMode="auto">
                     <a:xfrm>
                       <a:off x="0" y="0"/>
-                      <a:ext cx="5943600" cy="3649980"/>
+                      <a:ext cx="4787900" cy="2489200"/>
                     </a:xfrm>
                     <a:prstGeom prst="rect">
                       <a:avLst/>
                     </a:prstGeom>
+                    <a:ln>
+                      <a:solidFill>
+                        <a:schemeClr val="tx1"/>
+                      </a:solidFill>
+                    </a:ln>
+                    <a:extLst>
+                      <a:ext uri="{53640926-AAD7-44D8-BBD7-CCE9431645EC}">
+                        <a14:shadowObscured xmlns:a14="http://schemas.microsoft.com/office/drawing/2010/main"/>
+                      </a:ext>
+                    </a:extLst>
                   </pic:spPr>
                 </pic:pic>
               </a:graphicData>
@@ -1026,11 +2109,10 @@
           <w:sz w:val="28"/>
           <w:szCs w:val="28"/>
         </w:rPr>
-        <w:lastRenderedPageBreak/>
         <w:drawing>
-          <wp:inline distT="0" distB="0" distL="0" distR="0" wp14:anchorId="1E9A3888" wp14:editId="4468C3B3">
-            <wp:extent cx="5943600" cy="3649980"/>
-            <wp:effectExtent l="0" t="0" r="0" b="0"/>
+          <wp:inline distT="0" distB="0" distL="0" distR="0" wp14:anchorId="1E9A3888" wp14:editId="78D51614">
+            <wp:extent cx="4787900" cy="1625600"/>
+            <wp:effectExtent l="12700" t="12700" r="12700" b="12700"/>
             <wp:docPr id="4" name="Picture 4" descr="A screenshot of a cell phone&#10;&#10;Description automatically generated"/>
             <wp:cNvGraphicFramePr>
               <a:graphicFrameLocks xmlns:a="http://schemas.openxmlformats.org/drawingml/2006/main" noChangeAspect="1"/>
@@ -1042,26 +2124,35 @@
                     <pic:cNvPr id="4" name="Screen Shot 2020-06-07 at 12.27.18 AM.png"/>
                     <pic:cNvPicPr/>
                   </pic:nvPicPr>
-                  <pic:blipFill>
-                    <a:blip r:embed="rId17" cstate="print">
+                  <pic:blipFill rotWithShape="1">
+                    <a:blip r:embed="rId22" cstate="print">
                       <a:extLst>
                         <a:ext uri="{28A0092B-C50C-407E-A947-70E740481C1C}">
                           <a14:useLocalDpi xmlns:a14="http://schemas.microsoft.com/office/drawing/2010/main" val="0"/>
                         </a:ext>
                       </a:extLst>
                     </a:blip>
-                    <a:stretch>
-                      <a:fillRect/>
-                    </a:stretch>
+                    <a:srcRect l="12607" t="5915" r="6838" b="49548"/>
+                    <a:stretch/>
                   </pic:blipFill>
-                  <pic:spPr>
+                  <pic:spPr bwMode="auto">
                     <a:xfrm>
                       <a:off x="0" y="0"/>
-                      <a:ext cx="5943600" cy="3649980"/>
+                      <a:ext cx="4787900" cy="1625600"/>
                     </a:xfrm>
                     <a:prstGeom prst="rect">
                       <a:avLst/>
                     </a:prstGeom>
+                    <a:ln>
+                      <a:solidFill>
+                        <a:schemeClr val="tx1"/>
+                      </a:solidFill>
+                    </a:ln>
+                    <a:extLst>
+                      <a:ext uri="{53640926-AAD7-44D8-BBD7-CCE9431645EC}">
+                        <a14:shadowObscured xmlns:a14="http://schemas.microsoft.com/office/drawing/2010/main"/>
+                      </a:ext>
+                    </a:extLst>
                   </pic:spPr>
                 </pic:pic>
               </a:graphicData>
@@ -1135,8 +2226,8 @@
       </w:r>
     </w:p>
     <w:sectPr>
-      <w:headerReference w:type="default" r:id="rId18"/>
-      <w:footerReference w:type="default" r:id="rId19"/>
+      <w:headerReference w:type="default" r:id="rId23"/>
+      <w:footerReference w:type="default" r:id="rId24"/>
       <w:pgSz w:w="12240" w:h="15840"/>
       <w:pgMar w:top="1440" w:right="1440" w:bottom="1440" w:left="1440" w:header="720" w:footer="720" w:gutter="0"/>
       <w:cols w:space="720"/>
@@ -2210,7 +3301,7 @@
     <w:lsdException w:name="index 7" w:semiHidden="1" w:uiPriority="0" w:unhideWhenUsed="1"/>
     <w:lsdException w:name="index 8" w:semiHidden="1" w:uiPriority="0" w:unhideWhenUsed="1"/>
     <w:lsdException w:name="index 9" w:semiHidden="1" w:unhideWhenUsed="1"/>
-    <w:lsdException w:name="toc 1" w:semiHidden="1" w:uiPriority="39" w:unhideWhenUsed="1"/>
+    <w:lsdException w:name="toc 1" w:semiHidden="1" w:uiPriority="0" w:unhideWhenUsed="1"/>
     <w:lsdException w:name="toc 2" w:semiHidden="1" w:uiPriority="0" w:unhideWhenUsed="1"/>
     <w:lsdException w:name="toc 3" w:semiHidden="1" w:uiPriority="0" w:unhideWhenUsed="1"/>
     <w:lsdException w:name="toc 4" w:semiHidden="1" w:uiPriority="0" w:unhideWhenUsed="1"/>
@@ -2276,7 +3367,7 @@
     <w:lsdException w:name="Body Text Indent 2" w:semiHidden="1" w:unhideWhenUsed="1"/>
     <w:lsdException w:name="Body Text Indent 3" w:semiHidden="1" w:unhideWhenUsed="1"/>
     <w:lsdException w:name="Block Text" w:semiHidden="1" w:unhideWhenUsed="1"/>
-    <w:lsdException w:name="Hyperlink" w:semiHidden="1" w:unhideWhenUsed="1"/>
+    <w:lsdException w:name="Hyperlink" w:semiHidden="1" w:uiPriority="0" w:unhideWhenUsed="1"/>
     <w:lsdException w:name="FollowedHyperlink" w:semiHidden="1" w:unhideWhenUsed="1"/>
     <w:lsdException w:name="Strong" w:uiPriority="22" w:qFormat="1"/>
     <w:lsdException w:name="Emphasis" w:uiPriority="0" w:qFormat="1"/>
@@ -2571,7 +3662,7 @@
   <w:style w:type="paragraph" w:default="1" w:styleId="Normal">
     <w:name w:val="Normal"/>
     <w:qFormat/>
-    <w:rsid w:val="00551AF6"/>
+    <w:rsid w:val="00540328"/>
     <w:rPr>
       <w:rFonts w:ascii="Garamond" w:eastAsia="Times New Roman" w:hAnsi="Garamond" w:cs="Times New Roman"/>
       <w:sz w:val="16"/>
@@ -2584,7 +3675,7 @@
     <w:next w:val="BodyText"/>
     <w:link w:val="Heading1Char"/>
     <w:qFormat/>
-    <w:rsid w:val="00551AF6"/>
+    <w:rsid w:val="00540328"/>
     <w:pPr>
       <w:keepNext/>
       <w:spacing w:before="240" w:after="120"/>
@@ -2604,7 +3695,7 @@
     <w:next w:val="BodyText"/>
     <w:link w:val="Heading2Char"/>
     <w:qFormat/>
-    <w:rsid w:val="00551AF6"/>
+    <w:rsid w:val="00540328"/>
     <w:pPr>
       <w:keepNext/>
       <w:spacing w:line="240" w:lineRule="atLeast"/>
@@ -2623,7 +3714,7 @@
     <w:next w:val="BodyText"/>
     <w:link w:val="Heading3Char"/>
     <w:qFormat/>
-    <w:rsid w:val="00551AF6"/>
+    <w:rsid w:val="00540328"/>
     <w:pPr>
       <w:keepNext/>
       <w:outlineLvl w:val="2"/>
@@ -2639,7 +3730,7 @@
     <w:next w:val="BodyText"/>
     <w:link w:val="Heading4Char"/>
     <w:qFormat/>
-    <w:rsid w:val="00551AF6"/>
+    <w:rsid w:val="00540328"/>
     <w:pPr>
       <w:keepNext/>
       <w:spacing w:after="240"/>
@@ -2657,7 +3748,7 @@
     <w:next w:val="BodyText"/>
     <w:link w:val="Heading5Char"/>
     <w:qFormat/>
-    <w:rsid w:val="00551AF6"/>
+    <w:rsid w:val="00540328"/>
     <w:pPr>
       <w:keepNext/>
       <w:framePr w:w="1800" w:wrap="around" w:vAnchor="text" w:hAnchor="page" w:x="1201" w:y="1"/>
@@ -2676,7 +3767,7 @@
     <w:next w:val="BodyText"/>
     <w:link w:val="Heading6Char"/>
     <w:qFormat/>
-    <w:rsid w:val="00551AF6"/>
+    <w:rsid w:val="00540328"/>
     <w:pPr>
       <w:keepNext/>
       <w:framePr w:w="1800" w:wrap="around" w:vAnchor="text" w:hAnchor="page" w:x="1201" w:y="1"/>
@@ -2689,7 +3780,7 @@
     <w:next w:val="BodyText"/>
     <w:link w:val="Heading7Char"/>
     <w:qFormat/>
-    <w:rsid w:val="00551AF6"/>
+    <w:rsid w:val="00540328"/>
     <w:pPr>
       <w:framePr w:w="3780" w:hSpace="240" w:wrap="around" w:vAnchor="text" w:hAnchor="page" w:x="1489" w:y="1"/>
       <w:pBdr>
@@ -2714,7 +3805,7 @@
     <w:next w:val="BodyText"/>
     <w:link w:val="Heading8Char"/>
     <w:qFormat/>
-    <w:rsid w:val="00551AF6"/>
+    <w:rsid w:val="00540328"/>
     <w:pPr>
       <w:keepNext/>
       <w:framePr w:w="1860" w:wrap="around" w:vAnchor="text" w:hAnchor="page" w:x="1201" w:y="1"/>
@@ -2739,7 +3830,7 @@
     <w:next w:val="BodyText"/>
     <w:link w:val="Heading9Char"/>
     <w:qFormat/>
-    <w:rsid w:val="00551AF6"/>
+    <w:rsid w:val="00540328"/>
     <w:pPr>
       <w:keepNext/>
       <w:spacing w:before="80" w:after="60"/>
@@ -2754,7 +3845,7 @@
   <w:style w:type="character" w:default="1" w:styleId="DefaultParagraphFont">
     <w:name w:val="Default Paragraph Font"/>
     <w:semiHidden/>
-    <w:rsid w:val="00551AF6"/>
+    <w:rsid w:val="00540328"/>
   </w:style>
   <w:style w:type="table" w:default="1" w:styleId="TableNormal">
     <w:name w:val="Normal Table"/>
@@ -2774,12 +3865,12 @@
   <w:style w:type="numbering" w:default="1" w:styleId="NoList">
     <w:name w:val="No List"/>
     <w:semiHidden/>
-    <w:rsid w:val="00551AF6"/>
+    <w:rsid w:val="00540328"/>
   </w:style>
   <w:style w:type="character" w:customStyle="1" w:styleId="Heading1Char">
     <w:name w:val="Heading 1 Char"/>
     <w:link w:val="Heading1"/>
-    <w:rsid w:val="00551AF6"/>
+    <w:rsid w:val="00540328"/>
     <w:rPr>
       <w:rFonts w:ascii="Arial Black" w:eastAsia="Times New Roman" w:hAnsi="Arial Black" w:cs="Times New Roman"/>
       <w:color w:val="808080"/>
@@ -2895,7 +3986,7 @@
     <w:name w:val="Body Text"/>
     <w:basedOn w:val="Normal"/>
     <w:link w:val="BodyTextChar"/>
-    <w:rsid w:val="00551AF6"/>
+    <w:rsid w:val="00540328"/>
     <w:pPr>
       <w:spacing w:after="240"/>
       <w:jc w:val="both"/>
@@ -2908,7 +3999,7 @@
   <w:style w:type="character" w:customStyle="1" w:styleId="BodyTextChar">
     <w:name w:val="Body Text Char"/>
     <w:link w:val="BodyText"/>
-    <w:rsid w:val="00551AF6"/>
+    <w:rsid w:val="00540328"/>
     <w:rPr>
       <w:rFonts w:ascii="Garamond" w:eastAsia="Times New Roman" w:hAnsi="Garamond" w:cs="Times New Roman"/>
       <w:spacing w:val="-5"/>
@@ -2918,7 +4009,7 @@
   <w:style w:type="character" w:styleId="CommentReference">
     <w:name w:val="annotation reference"/>
     <w:semiHidden/>
-    <w:rsid w:val="00551AF6"/>
+    <w:rsid w:val="00540328"/>
     <w:rPr>
       <w:sz w:val="16"/>
     </w:rPr>
@@ -2928,7 +4019,7 @@
     <w:basedOn w:val="Normal"/>
     <w:link w:val="CommentTextChar"/>
     <w:semiHidden/>
-    <w:rsid w:val="00551AF6"/>
+    <w:rsid w:val="00540328"/>
     <w:pPr>
       <w:tabs>
         <w:tab w:val="left" w:pos="187"/>
@@ -2953,7 +4044,7 @@
     <w:name w:val="Block Quotation"/>
     <w:basedOn w:val="Normal"/>
     <w:next w:val="BodyText"/>
-    <w:rsid w:val="00551AF6"/>
+    <w:rsid w:val="00540328"/>
     <w:pPr>
       <w:pBdr>
         <w:top w:val="single" w:sz="6" w:space="12" w:color="FFFFFF"/>
@@ -2975,7 +4066,7 @@
     <w:name w:val="Block Quotation First"/>
     <w:basedOn w:val="Normal"/>
     <w:next w:val="BlockQuotation"/>
-    <w:rsid w:val="00551AF6"/>
+    <w:rsid w:val="00540328"/>
     <w:pPr>
       <w:keepLines/>
       <w:pBdr>
@@ -2996,7 +4087,7 @@
     <w:name w:val="Body Text Keep"/>
     <w:basedOn w:val="BodyText"/>
     <w:next w:val="BodyText"/>
-    <w:rsid w:val="00551AF6"/>
+    <w:rsid w:val="00540328"/>
     <w:pPr>
       <w:keepNext/>
     </w:pPr>
@@ -3006,7 +4097,7 @@
     <w:basedOn w:val="Normal"/>
     <w:next w:val="BodyText"/>
     <w:qFormat/>
-    <w:rsid w:val="00551AF6"/>
+    <w:rsid w:val="00540328"/>
     <w:pPr>
       <w:spacing w:after="240"/>
     </w:pPr>
@@ -3018,7 +4109,7 @@
     <w:name w:val="Chapter Subtitle"/>
     <w:basedOn w:val="Normal"/>
     <w:next w:val="BodyText"/>
-    <w:rsid w:val="00551AF6"/>
+    <w:rsid w:val="00540328"/>
     <w:pPr>
       <w:keepNext/>
       <w:keepLines/>
@@ -3036,7 +4127,7 @@
     <w:name w:val="Chapter Title"/>
     <w:basedOn w:val="Normal"/>
     <w:next w:val="ChapterSubtitle"/>
-    <w:rsid w:val="00551AF6"/>
+    <w:rsid w:val="00540328"/>
     <w:pPr>
       <w:keepNext/>
       <w:keepLines/>
@@ -3055,7 +4146,7 @@
     <w:name w:val="Company Name"/>
     <w:basedOn w:val="Normal"/>
     <w:next w:val="Normal"/>
-    <w:rsid w:val="00551AF6"/>
+    <w:rsid w:val="00540328"/>
     <w:pPr>
       <w:spacing w:before="420" w:after="60" w:line="320" w:lineRule="exact"/>
     </w:pPr>
@@ -3068,7 +4159,7 @@
   <w:style w:type="character" w:styleId="Emphasis">
     <w:name w:val="Emphasis"/>
     <w:qFormat/>
-    <w:rsid w:val="00551AF6"/>
+    <w:rsid w:val="00540328"/>
     <w:rPr>
       <w:rFonts w:ascii="Arial Black" w:hAnsi="Arial Black"/>
       <w:sz w:val="18"/>
@@ -3077,7 +4168,7 @@
   <w:style w:type="character" w:styleId="EndnoteReference">
     <w:name w:val="endnote reference"/>
     <w:semiHidden/>
-    <w:rsid w:val="00551AF6"/>
+    <w:rsid w:val="00540328"/>
     <w:rPr>
       <w:sz w:val="18"/>
       <w:vertAlign w:val="superscript"/>
@@ -3088,7 +4179,7 @@
     <w:basedOn w:val="Normal"/>
     <w:link w:val="EndnoteTextChar"/>
     <w:semiHidden/>
-    <w:rsid w:val="00551AF6"/>
+    <w:rsid w:val="00540328"/>
     <w:pPr>
       <w:tabs>
         <w:tab w:val="left" w:pos="187"/>
@@ -3116,7 +4207,7 @@
     <w:name w:val="footer"/>
     <w:basedOn w:val="Normal"/>
     <w:link w:val="FooterChar"/>
-    <w:rsid w:val="00551AF6"/>
+    <w:rsid w:val="00540328"/>
     <w:pPr>
       <w:keepLines/>
       <w:pBdr>
@@ -3146,7 +4237,7 @@
   <w:style w:type="character" w:styleId="FootnoteReference">
     <w:name w:val="footnote reference"/>
     <w:semiHidden/>
-    <w:rsid w:val="00551AF6"/>
+    <w:rsid w:val="00540328"/>
     <w:rPr>
       <w:sz w:val="18"/>
       <w:vertAlign w:val="superscript"/>
@@ -3157,7 +4248,7 @@
     <w:basedOn w:val="Normal"/>
     <w:link w:val="FootnoteTextChar"/>
     <w:semiHidden/>
-    <w:rsid w:val="00551AF6"/>
+    <w:rsid w:val="00540328"/>
     <w:pPr>
       <w:spacing w:before="240" w:after="120"/>
     </w:pPr>
@@ -3181,7 +4272,7 @@
     <w:name w:val="header"/>
     <w:basedOn w:val="Normal"/>
     <w:link w:val="HeaderChar"/>
-    <w:rsid w:val="00551AF6"/>
+    <w:rsid w:val="00540328"/>
     <w:pPr>
       <w:keepLines/>
       <w:tabs>
@@ -3212,7 +4303,7 @@
   <w:style w:type="paragraph" w:customStyle="1" w:styleId="Icon1">
     <w:name w:val="Icon 1"/>
     <w:basedOn w:val="Normal"/>
-    <w:rsid w:val="00551AF6"/>
+    <w:rsid w:val="00540328"/>
     <w:pPr>
       <w:framePr w:w="1440" w:hSpace="187" w:wrap="around" w:vAnchor="text" w:hAnchor="margin" w:y="1"/>
       <w:shd w:val="pct10" w:color="auto" w:fill="auto"/>
@@ -3231,7 +4322,7 @@
     <w:name w:val="index 1"/>
     <w:basedOn w:val="Normal"/>
     <w:semiHidden/>
-    <w:rsid w:val="00551AF6"/>
+    <w:rsid w:val="00540328"/>
     <w:pPr>
       <w:tabs>
         <w:tab w:val="right" w:leader="dot" w:pos="3960"/>
@@ -3248,7 +4339,7 @@
     <w:name w:val="index 2"/>
     <w:basedOn w:val="Normal"/>
     <w:semiHidden/>
-    <w:rsid w:val="00551AF6"/>
+    <w:rsid w:val="00540328"/>
     <w:pPr>
       <w:tabs>
         <w:tab w:val="right" w:leader="dot" w:pos="3960"/>
@@ -3265,7 +4356,7 @@
     <w:name w:val="index 3"/>
     <w:basedOn w:val="Normal"/>
     <w:semiHidden/>
-    <w:rsid w:val="00551AF6"/>
+    <w:rsid w:val="00540328"/>
     <w:pPr>
       <w:tabs>
         <w:tab w:val="right" w:leader="dot" w:pos="3960"/>
@@ -3281,7 +4372,7 @@
     <w:name w:val="index 4"/>
     <w:basedOn w:val="Normal"/>
     <w:semiHidden/>
-    <w:rsid w:val="00551AF6"/>
+    <w:rsid w:val="00540328"/>
     <w:pPr>
       <w:tabs>
         <w:tab w:val="right" w:pos="3960"/>
@@ -3297,7 +4388,7 @@
     <w:name w:val="index 5"/>
     <w:basedOn w:val="Normal"/>
     <w:semiHidden/>
-    <w:rsid w:val="00551AF6"/>
+    <w:rsid w:val="00540328"/>
     <w:pPr>
       <w:tabs>
         <w:tab w:val="right" w:pos="3960"/>
@@ -3314,7 +4405,7 @@
     <w:basedOn w:val="Index1"/>
     <w:next w:val="Normal"/>
     <w:semiHidden/>
-    <w:rsid w:val="00551AF6"/>
+    <w:rsid w:val="00540328"/>
     <w:pPr>
       <w:tabs>
         <w:tab w:val="right" w:leader="dot" w:pos="3600"/>
@@ -3327,7 +4418,7 @@
     <w:basedOn w:val="Index1"/>
     <w:next w:val="Normal"/>
     <w:semiHidden/>
-    <w:rsid w:val="00551AF6"/>
+    <w:rsid w:val="00540328"/>
     <w:pPr>
       <w:tabs>
         <w:tab w:val="right" w:leader="dot" w:pos="3600"/>
@@ -3340,7 +4431,7 @@
     <w:basedOn w:val="Normal"/>
     <w:next w:val="Normal"/>
     <w:semiHidden/>
-    <w:rsid w:val="00551AF6"/>
+    <w:rsid w:val="00540328"/>
     <w:pPr>
       <w:tabs>
         <w:tab w:val="right" w:leader="dot" w:pos="3600"/>
@@ -3353,7 +4444,7 @@
     <w:basedOn w:val="Normal"/>
     <w:next w:val="Index1"/>
     <w:semiHidden/>
-    <w:rsid w:val="00551AF6"/>
+    <w:rsid w:val="00540328"/>
     <w:pPr>
       <w:keepNext/>
       <w:spacing w:line="480" w:lineRule="exact"/>
@@ -3367,7 +4458,7 @@
   </w:style>
   <w:style w:type="character" w:customStyle="1" w:styleId="Lead-inEmphasis">
     <w:name w:val="Lead-in Emphasis"/>
-    <w:rsid w:val="00551AF6"/>
+    <w:rsid w:val="00540328"/>
     <w:rPr>
       <w:caps/>
       <w:sz w:val="22"/>
@@ -3376,7 +4467,7 @@
   <w:style w:type="paragraph" w:styleId="ListBullet">
     <w:name w:val="List Bullet"/>
     <w:basedOn w:val="Normal"/>
-    <w:rsid w:val="00551AF6"/>
+    <w:rsid w:val="00540328"/>
     <w:pPr>
       <w:numPr>
         <w:numId w:val="11"/>
@@ -3396,7 +4487,7 @@
   <w:style w:type="paragraph" w:styleId="ListBullet5">
     <w:name w:val="List Bullet 5"/>
     <w:basedOn w:val="Normal"/>
-    <w:rsid w:val="00551AF6"/>
+    <w:rsid w:val="00540328"/>
     <w:pPr>
       <w:framePr w:w="1860" w:wrap="around" w:vAnchor="text" w:hAnchor="page" w:x="1201" w:y="1"/>
       <w:numPr>
@@ -3415,7 +4506,7 @@
   <w:style w:type="paragraph" w:styleId="ListNumber">
     <w:name w:val="List Number"/>
     <w:basedOn w:val="Normal"/>
-    <w:rsid w:val="00551AF6"/>
+    <w:rsid w:val="00540328"/>
     <w:pPr>
       <w:spacing w:after="240"/>
       <w:ind w:left="720" w:right="360" w:hanging="360"/>
@@ -3431,7 +4522,7 @@
     <w:basedOn w:val="BodyText"/>
     <w:link w:val="MacroTextChar"/>
     <w:semiHidden/>
-    <w:rsid w:val="00551AF6"/>
+    <w:rsid w:val="00540328"/>
     <w:pPr>
       <w:spacing w:after="120"/>
     </w:pPr>
@@ -3453,7 +4544,7 @@
   </w:style>
   <w:style w:type="character" w:styleId="PageNumber">
     <w:name w:val="page number"/>
-    <w:rsid w:val="00551AF6"/>
+    <w:rsid w:val="00540328"/>
     <w:rPr>
       <w:b/>
     </w:rPr>
@@ -3462,7 +4553,7 @@
     <w:name w:val="Part Label"/>
     <w:basedOn w:val="Normal"/>
     <w:next w:val="Normal"/>
-    <w:rsid w:val="00551AF6"/>
+    <w:rsid w:val="00540328"/>
     <w:pPr>
       <w:framePr w:w="2045" w:hSpace="187" w:vSpace="187" w:wrap="notBeside" w:vAnchor="page" w:hAnchor="margin" w:xAlign="right" w:y="966"/>
       <w:shd w:val="pct20" w:color="auto" w:fill="auto"/>
@@ -3479,7 +4570,7 @@
     <w:name w:val="Part Title"/>
     <w:basedOn w:val="Normal"/>
     <w:next w:val="PartLabel"/>
-    <w:rsid w:val="00551AF6"/>
+    <w:rsid w:val="00540328"/>
     <w:pPr>
       <w:keepNext/>
       <w:pageBreakBefore/>
@@ -3498,7 +4589,7 @@
     <w:name w:val="Picture"/>
     <w:basedOn w:val="BodyText"/>
     <w:next w:val="Caption"/>
-    <w:rsid w:val="00551AF6"/>
+    <w:rsid w:val="00540328"/>
     <w:pPr>
       <w:keepNext/>
     </w:pPr>
@@ -3506,7 +4597,7 @@
   <w:style w:type="paragraph" w:customStyle="1" w:styleId="ReturnAddress">
     <w:name w:val="Return Address"/>
     <w:basedOn w:val="Normal"/>
-    <w:rsid w:val="00551AF6"/>
+    <w:rsid w:val="00540328"/>
     <w:pPr>
       <w:jc w:val="center"/>
     </w:pPr>
@@ -3519,7 +4610,7 @@
     <w:name w:val="Section Label"/>
     <w:basedOn w:val="Normal"/>
     <w:next w:val="Normal"/>
-    <w:rsid w:val="00551AF6"/>
+    <w:rsid w:val="00540328"/>
     <w:pPr>
       <w:spacing w:before="2040" w:after="360" w:line="480" w:lineRule="atLeast"/>
     </w:pPr>
@@ -3536,7 +4627,7 @@
     <w:next w:val="BodyText"/>
     <w:link w:val="SubtitleChar"/>
     <w:qFormat/>
-    <w:rsid w:val="00551AF6"/>
+    <w:rsid w:val="00540328"/>
     <w:pPr>
       <w:spacing w:before="1940" w:after="0" w:line="200" w:lineRule="atLeast"/>
     </w:pPr>
@@ -3569,7 +4660,7 @@
     <w:basedOn w:val="Normal"/>
     <w:link w:val="TitleChar"/>
     <w:qFormat/>
-    <w:rsid w:val="00551AF6"/>
+    <w:rsid w:val="00540328"/>
     <w:pPr>
       <w:keepNext/>
       <w:pBdr>
@@ -3604,7 +4695,7 @@
     <w:name w:val="Subtitle Cover"/>
     <w:basedOn w:val="Normal"/>
     <w:next w:val="Normal"/>
-    <w:rsid w:val="00551AF6"/>
+    <w:rsid w:val="00540328"/>
     <w:pPr>
       <w:keepNext/>
       <w:pBdr>
@@ -3622,7 +4713,7 @@
     <w:name w:val="table of authorities"/>
     <w:basedOn w:val="Normal"/>
     <w:semiHidden/>
-    <w:rsid w:val="00551AF6"/>
+    <w:rsid w:val="00540328"/>
     <w:pPr>
       <w:tabs>
         <w:tab w:val="right" w:leader="dot" w:pos="8640"/>
@@ -3637,7 +4728,7 @@
     <w:name w:val="table of figures"/>
     <w:basedOn w:val="Normal"/>
     <w:semiHidden/>
-    <w:rsid w:val="00551AF6"/>
+    <w:rsid w:val="00540328"/>
     <w:pPr>
       <w:tabs>
         <w:tab w:val="right" w:leader="dot" w:pos="8640"/>
@@ -3649,7 +4740,7 @@
     <w:name w:val="Title Cover"/>
     <w:basedOn w:val="Normal"/>
     <w:next w:val="SubtitleCover"/>
-    <w:rsid w:val="00551AF6"/>
+    <w:rsid w:val="00540328"/>
     <w:pPr>
       <w:pBdr>
         <w:top w:val="single" w:sz="6" w:space="31" w:color="FFFFFF"/>
@@ -3673,7 +4764,7 @@
     <w:basedOn w:val="Normal"/>
     <w:next w:val="Normal"/>
     <w:semiHidden/>
-    <w:rsid w:val="00551AF6"/>
+    <w:rsid w:val="00540328"/>
     <w:pPr>
       <w:pBdr>
         <w:top w:val="single" w:sz="24" w:space="1" w:color="auto"/>
@@ -3696,19 +4787,20 @@
     <w:name w:val="toc 1"/>
     <w:basedOn w:val="Normal"/>
     <w:autoRedefine/>
-    <w:uiPriority w:val="39"/>
-    <w:rsid w:val="00551AF6"/>
-    <w:pPr>
-      <w:spacing w:before="120"/>
-    </w:pPr>
-    <w:rPr>
-      <w:rFonts w:asciiTheme="minorHAnsi" w:hAnsiTheme="minorHAnsi" w:cstheme="minorHAnsi"/>
-      <w:b/>
-      <w:bCs/>
-      <w:i/>
-      <w:iCs/>
-      <w:sz w:val="24"/>
-      <w:szCs w:val="24"/>
+    <w:rsid w:val="00540328"/>
+    <w:pPr>
+      <w:numPr>
+        <w:numId w:val="11"/>
+      </w:numPr>
+      <w:tabs>
+        <w:tab w:val="clear" w:pos="360"/>
+      </w:tabs>
+      <w:spacing w:line="320" w:lineRule="atLeast"/>
+      <w:ind w:left="0" w:firstLine="0"/>
+    </w:pPr>
+    <w:rPr>
+      <w:rFonts w:ascii="Arial" w:hAnsi="Arial"/>
+      <w:sz w:val="28"/>
     </w:rPr>
   </w:style>
   <w:style w:type="paragraph" w:styleId="TOC2">
@@ -3716,15 +4808,15 @@
     <w:basedOn w:val="TOC1"/>
     <w:autoRedefine/>
     <w:semiHidden/>
-    <w:rsid w:val="00551AF6"/>
-    <w:pPr>
-      <w:ind w:left="160"/>
-    </w:pPr>
-    <w:rPr>
-      <w:i w:val="0"/>
-      <w:iCs w:val="0"/>
-      <w:sz w:val="22"/>
-      <w:szCs w:val="22"/>
+    <w:rsid w:val="00540328"/>
+    <w:pPr>
+      <w:tabs>
+        <w:tab w:val="right" w:leader="dot" w:pos="7910"/>
+      </w:tabs>
+      <w:ind w:left="720"/>
+    </w:pPr>
+    <w:rPr>
+      <w:sz w:val="24"/>
     </w:rPr>
   </w:style>
   <w:style w:type="paragraph" w:styleId="TOC3">
@@ -3733,12 +4825,13 @@
     <w:next w:val="Normal"/>
     <w:autoRedefine/>
     <w:semiHidden/>
-    <w:rsid w:val="00551AF6"/>
-    <w:pPr>
-      <w:ind w:left="320"/>
-    </w:pPr>
-    <w:rPr>
-      <w:rFonts w:asciiTheme="minorHAnsi" w:hAnsiTheme="minorHAnsi" w:cstheme="minorHAnsi"/>
+    <w:rsid w:val="00540328"/>
+    <w:pPr>
+      <w:spacing w:line="320" w:lineRule="atLeast"/>
+      <w:ind w:left="1440"/>
+    </w:pPr>
+    <w:rPr>
+      <w:rFonts w:ascii="Arial" w:hAnsi="Arial"/>
       <w:sz w:val="20"/>
     </w:rPr>
   </w:style>
@@ -3747,13 +4840,19 @@
     <w:basedOn w:val="Normal"/>
     <w:next w:val="Normal"/>
     <w:semiHidden/>
-    <w:rsid w:val="00551AF6"/>
-    <w:pPr>
-      <w:ind w:left="480"/>
-    </w:pPr>
-    <w:rPr>
-      <w:rFonts w:asciiTheme="minorHAnsi" w:hAnsiTheme="minorHAnsi" w:cstheme="minorHAnsi"/>
-      <w:sz w:val="20"/>
+    <w:rsid w:val="00540328"/>
+    <w:pPr>
+      <w:pBdr>
+        <w:bottom w:val="single" w:sz="6" w:space="3" w:color="auto"/>
+        <w:between w:val="single" w:sz="6" w:space="3" w:color="auto"/>
+      </w:pBdr>
+      <w:tabs>
+        <w:tab w:val="right" w:pos="3600"/>
+      </w:tabs>
+      <w:spacing w:line="360" w:lineRule="atLeast"/>
+    </w:pPr>
+    <w:rPr>
+      <w:sz w:val="22"/>
     </w:rPr>
   </w:style>
   <w:style w:type="paragraph" w:styleId="TOC5">
@@ -3761,13 +4860,24 @@
     <w:basedOn w:val="Normal"/>
     <w:next w:val="Normal"/>
     <w:semiHidden/>
-    <w:rsid w:val="00551AF6"/>
-    <w:pPr>
-      <w:ind w:left="640"/>
-    </w:pPr>
-    <w:rPr>
-      <w:rFonts w:asciiTheme="minorHAnsi" w:hAnsiTheme="minorHAnsi" w:cstheme="minorHAnsi"/>
-      <w:sz w:val="20"/>
+    <w:rsid w:val="00540328"/>
+    <w:pPr>
+      <w:numPr>
+        <w:numId w:val="13"/>
+      </w:numPr>
+      <w:pBdr>
+        <w:bottom w:val="single" w:sz="6" w:space="3" w:color="auto"/>
+        <w:between w:val="single" w:sz="6" w:space="3" w:color="auto"/>
+      </w:pBdr>
+      <w:tabs>
+        <w:tab w:val="clear" w:pos="360"/>
+        <w:tab w:val="right" w:pos="3600"/>
+      </w:tabs>
+      <w:spacing w:line="360" w:lineRule="atLeast"/>
+      <w:ind w:left="0" w:firstLine="0"/>
+    </w:pPr>
+    <w:rPr>
+      <w:sz w:val="22"/>
     </w:rPr>
   </w:style>
   <w:style w:type="paragraph" w:styleId="TOC6">
@@ -3775,68 +4885,64 @@
     <w:basedOn w:val="Normal"/>
     <w:next w:val="Normal"/>
     <w:semiHidden/>
-    <w:rsid w:val="00551AF6"/>
-    <w:pPr>
+    <w:rsid w:val="00540328"/>
+    <w:pPr>
+      <w:tabs>
+        <w:tab w:val="right" w:leader="dot" w:pos="3600"/>
+      </w:tabs>
       <w:ind w:left="800"/>
     </w:pPr>
-    <w:rPr>
-      <w:rFonts w:asciiTheme="minorHAnsi" w:hAnsiTheme="minorHAnsi" w:cstheme="minorHAnsi"/>
-      <w:sz w:val="20"/>
-    </w:rPr>
   </w:style>
   <w:style w:type="paragraph" w:styleId="TOC7">
     <w:name w:val="toc 7"/>
     <w:basedOn w:val="Normal"/>
     <w:next w:val="Normal"/>
     <w:semiHidden/>
-    <w:rsid w:val="00551AF6"/>
-    <w:pPr>
+    <w:rsid w:val="00540328"/>
+    <w:pPr>
+      <w:tabs>
+        <w:tab w:val="right" w:leader="dot" w:pos="3600"/>
+      </w:tabs>
       <w:ind w:left="960"/>
     </w:pPr>
-    <w:rPr>
-      <w:rFonts w:asciiTheme="minorHAnsi" w:hAnsiTheme="minorHAnsi" w:cstheme="minorHAnsi"/>
-      <w:sz w:val="20"/>
-    </w:rPr>
   </w:style>
   <w:style w:type="paragraph" w:styleId="TOC8">
     <w:name w:val="toc 8"/>
     <w:basedOn w:val="Normal"/>
     <w:next w:val="Normal"/>
     <w:semiHidden/>
-    <w:rsid w:val="00551AF6"/>
-    <w:pPr>
+    <w:rsid w:val="00540328"/>
+    <w:pPr>
+      <w:tabs>
+        <w:tab w:val="right" w:leader="dot" w:pos="3600"/>
+      </w:tabs>
       <w:ind w:left="1120"/>
     </w:pPr>
-    <w:rPr>
-      <w:rFonts w:asciiTheme="minorHAnsi" w:hAnsiTheme="minorHAnsi" w:cstheme="minorHAnsi"/>
-      <w:sz w:val="20"/>
-    </w:rPr>
   </w:style>
   <w:style w:type="paragraph" w:styleId="TOC9">
     <w:name w:val="toc 9"/>
     <w:basedOn w:val="Normal"/>
     <w:next w:val="Normal"/>
     <w:semiHidden/>
-    <w:rsid w:val="00551AF6"/>
-    <w:pPr>
+    <w:rsid w:val="00540328"/>
+    <w:pPr>
+      <w:tabs>
+        <w:tab w:val="right" w:leader="dot" w:pos="3600"/>
+      </w:tabs>
       <w:ind w:left="1280"/>
     </w:pPr>
-    <w:rPr>
-      <w:rFonts w:asciiTheme="minorHAnsi" w:hAnsiTheme="minorHAnsi" w:cstheme="minorHAnsi"/>
-      <w:sz w:val="20"/>
-    </w:rPr>
   </w:style>
   <w:style w:type="paragraph" w:customStyle="1" w:styleId="TOCBase">
     <w:name w:val="TOC Base"/>
     <w:basedOn w:val="TOC2"/>
-    <w:rsid w:val="00551AF6"/>
+    <w:rsid w:val="00540328"/>
   </w:style>
   <w:style w:type="paragraph" w:styleId="BalloonText">
     <w:name w:val="Balloon Text"/>
     <w:basedOn w:val="Normal"/>
     <w:link w:val="BalloonTextChar"/>
     <w:semiHidden/>
-    <w:rsid w:val="00551AF6"/>
+    <w:rsid w:val="00540328"/>
     <w:rPr>
       <w:rFonts w:ascii="Tahoma" w:hAnsi="Tahoma" w:cs="Tahoma"/>
       <w:szCs w:val="16"/>
@@ -3856,8 +4962,7 @@
   </w:style>
   <w:style w:type="character" w:styleId="Hyperlink">
     <w:name w:val="Hyperlink"/>
-    <w:uiPriority w:val="99"/>
-    <w:rsid w:val="00551AF6"/>
+    <w:rsid w:val="00540328"/>
     <w:rPr>
       <w:color w:val="0000FF"/>
       <w:u w:val="single"/>

</xml_diff>